<commit_message>
Update Resume and Resume page
</commit_message>
<xml_diff>
--- a/resume/Resume.docx
+++ b/resume/Resume.docx
@@ -1546,35 +1546,7 @@
                 <w:sz w:val="16"/>
                 <w:szCs w:val="16"/>
               </w:rPr>
-              <w:t xml:space="preserve">C Shell, </w:t>
-            </w:r>
-            <w:proofErr w:type="spellStart"/>
-            <w:r>
-              <w:rPr>
-                <w:rFonts w:ascii="Tahoma" w:eastAsia="Tahoma" w:hAnsi="Tahoma" w:cs="Tahoma"/>
-                <w:b w:val="0"/>
-                <w:bCs w:val="0"/>
-                <w:i w:val="0"/>
-                <w:iCs w:val="0"/>
-                <w:color w:val="000000"/>
-                <w:sz w:val="16"/>
-                <w:szCs w:val="16"/>
-              </w:rPr>
-              <w:t>Korn</w:t>
-            </w:r>
-            <w:proofErr w:type="spellEnd"/>
-            <w:r>
-              <w:rPr>
-                <w:rFonts w:ascii="Tahoma" w:eastAsia="Tahoma" w:hAnsi="Tahoma" w:cs="Tahoma"/>
-                <w:b w:val="0"/>
-                <w:bCs w:val="0"/>
-                <w:i w:val="0"/>
-                <w:iCs w:val="0"/>
-                <w:color w:val="000000"/>
-                <w:sz w:val="16"/>
-                <w:szCs w:val="16"/>
-              </w:rPr>
-              <w:t xml:space="preserve"> Shell, Perl, </w:t>
+              <w:t xml:space="preserve">C Shell, Korn Shell, Perl, </w:t>
             </w:r>
             <w:r>
               <w:rPr>
@@ -1707,27 +1679,7 @@
                 <w:sz w:val="16"/>
                 <w:szCs w:val="16"/>
               </w:rPr>
-              <w:t xml:space="preserve">gularJS, Backbone.js, Bootstrap, </w:t>
-            </w:r>
-            <w:proofErr w:type="spellStart"/>
-            <w:r>
-              <w:rPr>
-                <w:rFonts w:ascii="Tahoma" w:eastAsia="Tahoma" w:hAnsi="Tahoma" w:cs="Tahoma"/>
-                <w:color w:val="000000"/>
-                <w:sz w:val="16"/>
-                <w:szCs w:val="16"/>
-              </w:rPr>
-              <w:t>NodeJS</w:t>
-            </w:r>
-            <w:proofErr w:type="spellEnd"/>
-            <w:r>
-              <w:rPr>
-                <w:rFonts w:ascii="Tahoma" w:eastAsia="Tahoma" w:hAnsi="Tahoma" w:cs="Tahoma"/>
-                <w:color w:val="000000"/>
-                <w:sz w:val="16"/>
-                <w:szCs w:val="16"/>
-              </w:rPr>
-              <w:t xml:space="preserve">, </w:t>
+              <w:t xml:space="preserve">gularJS, Backbone.js, Bootstrap, NodeJS, </w:t>
             </w:r>
             <w:r>
               <w:rPr>
@@ -1746,6 +1698,15 @@
                 <w:szCs w:val="16"/>
               </w:rPr>
               <w:t>NPM, Bower</w:t>
+            </w:r>
+            <w:r>
+              <w:rPr>
+                <w:rFonts w:ascii="Tahoma" w:eastAsia="Tahoma" w:hAnsi="Tahoma" w:cs="Tahoma"/>
+                <w:color w:val="000000"/>
+                <w:sz w:val="16"/>
+                <w:szCs w:val="16"/>
+              </w:rPr>
+              <w:t>.</w:t>
             </w:r>
           </w:p>
           <w:p>
@@ -1770,29 +1731,7 @@
                 <w:sz w:val="16"/>
                 <w:szCs w:val="16"/>
               </w:rPr>
-              <w:t xml:space="preserve">Configuration Management </w:t>
-            </w:r>
-            <w:r>
-              <w:rPr>
-                <w:rFonts w:ascii="Tahoma" w:eastAsia="Tahoma" w:hAnsi="Tahoma" w:cs="Tahoma"/>
-                <w:i w:val="0"/>
-                <w:iCs w:val="0"/>
-                <w:color w:val="000000"/>
-                <w:sz w:val="16"/>
-                <w:szCs w:val="16"/>
-              </w:rPr>
-              <w:t xml:space="preserve">and DevOps </w:t>
-            </w:r>
-            <w:r>
-              <w:rPr>
-                <w:rFonts w:ascii="Tahoma" w:eastAsia="Tahoma" w:hAnsi="Tahoma" w:cs="Tahoma"/>
-                <w:i w:val="0"/>
-                <w:iCs w:val="0"/>
-                <w:color w:val="000000"/>
-                <w:sz w:val="16"/>
-                <w:szCs w:val="16"/>
-              </w:rPr>
-              <w:t>Tool</w:t>
+              <w:t>Configuration Management and DevOps Tool</w:t>
             </w:r>
           </w:p>
           <w:p>
@@ -1814,25 +1753,32 @@
               </w:rPr>
               <w:t xml:space="preserve">Puppet, </w:t>
             </w:r>
-            <w:proofErr w:type="spellStart"/>
-            <w:r>
-              <w:rPr>
-                <w:rFonts w:ascii="Tahoma" w:eastAsia="Tahoma" w:hAnsi="Tahoma" w:cs="Tahoma"/>
-                <w:color w:val="000000"/>
-                <w:sz w:val="16"/>
-                <w:szCs w:val="16"/>
-              </w:rPr>
-              <w:t>Docker</w:t>
-            </w:r>
-            <w:proofErr w:type="spellEnd"/>
-            <w:r>
-              <w:rPr>
-                <w:rFonts w:ascii="Tahoma" w:eastAsia="Tahoma" w:hAnsi="Tahoma" w:cs="Tahoma"/>
-                <w:color w:val="000000"/>
-                <w:sz w:val="16"/>
-                <w:szCs w:val="16"/>
-              </w:rPr>
-              <w:t xml:space="preserve">, Vagrant, Packer, Jenkins, </w:t>
+            <w:r>
+              <w:rPr>
+                <w:rFonts w:ascii="Tahoma" w:eastAsia="Tahoma" w:hAnsi="Tahoma" w:cs="Tahoma"/>
+                <w:color w:val="000000"/>
+                <w:sz w:val="16"/>
+                <w:szCs w:val="16"/>
+              </w:rPr>
+              <w:t xml:space="preserve">Docker, </w:t>
+            </w:r>
+            <w:r>
+              <w:rPr>
+                <w:rFonts w:ascii="Tahoma" w:eastAsia="Tahoma" w:hAnsi="Tahoma" w:cs="Tahoma"/>
+                <w:color w:val="000000"/>
+                <w:sz w:val="16"/>
+                <w:szCs w:val="16"/>
+              </w:rPr>
+              <w:t xml:space="preserve">Fig, </w:t>
+            </w:r>
+            <w:r>
+              <w:rPr>
+                <w:rFonts w:ascii="Tahoma" w:eastAsia="Tahoma" w:hAnsi="Tahoma" w:cs="Tahoma"/>
+                <w:color w:val="000000"/>
+                <w:sz w:val="16"/>
+                <w:szCs w:val="16"/>
+              </w:rPr>
+              <w:t xml:space="preserve">Vagrant, Packer, Jenkins, </w:t>
             </w:r>
             <w:r>
               <w:rPr>
@@ -1843,25 +1789,14 @@
               </w:rPr>
               <w:t xml:space="preserve">AWS, </w:t>
             </w:r>
-            <w:proofErr w:type="spellStart"/>
-            <w:r>
-              <w:rPr>
-                <w:rFonts w:ascii="Tahoma" w:eastAsia="Tahoma" w:hAnsi="Tahoma" w:cs="Tahoma"/>
-                <w:color w:val="000000"/>
-                <w:sz w:val="16"/>
-                <w:szCs w:val="16"/>
-              </w:rPr>
-              <w:t>Git</w:t>
-            </w:r>
-            <w:proofErr w:type="spellEnd"/>
-            <w:r>
-              <w:rPr>
-                <w:rFonts w:ascii="Tahoma" w:eastAsia="Tahoma" w:hAnsi="Tahoma" w:cs="Tahoma"/>
-                <w:color w:val="000000"/>
-                <w:sz w:val="16"/>
-                <w:szCs w:val="16"/>
-              </w:rPr>
-              <w:t>, Subversion, CVS and Interwoven.</w:t>
+            <w:r>
+              <w:rPr>
+                <w:rFonts w:ascii="Tahoma" w:eastAsia="Tahoma" w:hAnsi="Tahoma" w:cs="Tahoma"/>
+                <w:color w:val="000000"/>
+                <w:sz w:val="16"/>
+                <w:szCs w:val="16"/>
+              </w:rPr>
+              <w:t>Git, Subversion, CVS and Interwoven.</w:t>
             </w:r>
           </w:p>
           <w:p>
@@ -1917,7 +1852,6 @@
               </w:rPr>
               <w:t xml:space="preserve">Eclipse, </w:t>
             </w:r>
-            <w:proofErr w:type="spellStart"/>
             <w:r>
               <w:rPr>
                 <w:rFonts w:ascii="Tahoma" w:eastAsia="Tahoma" w:hAnsi="Tahoma" w:cs="Tahoma"/>
@@ -1929,9 +1863,8 @@
                 <w:sz w:val="16"/>
                 <w:szCs w:val="16"/>
               </w:rPr>
-              <w:t>XCode</w:t>
-            </w:r>
-            <w:proofErr w:type="spellEnd"/>
+              <w:t xml:space="preserve">XCode, </w:t>
+            </w:r>
             <w:r>
               <w:rPr>
                 <w:rFonts w:ascii="Tahoma" w:eastAsia="Tahoma" w:hAnsi="Tahoma" w:cs="Tahoma"/>
@@ -1943,9 +1876,163 @@
                 <w:sz w:val="16"/>
                 <w:szCs w:val="16"/>
               </w:rPr>
-              <w:t xml:space="preserve">, </w:t>
-            </w:r>
-            <w:r>
+              <w:t>NetBeans, JBuilder, Visual Studio and JCreator.</w:t>
+            </w:r>
+          </w:p>
+          <w:p>
+            <w:pPr>
+              <w:spacing w:before="40" w:after="80" w:line="220" w:lineRule="auto"/>
+              <w:rPr>
+                <w:rFonts w:ascii="Tahoma" w:eastAsia="Tahoma" w:hAnsi="Tahoma" w:cs="Tahoma"/>
+                <w:b/>
+                <w:bCs/>
+                <w:color w:val="000000"/>
+                <w:sz w:val="16"/>
+                <w:szCs w:val="16"/>
+              </w:rPr>
+            </w:pPr>
+            <w:r>
+              <w:rPr>
+                <w:rFonts w:ascii="Tahoma" w:eastAsia="Tahoma" w:hAnsi="Tahoma" w:cs="Tahoma"/>
+                <w:b/>
+                <w:bCs/>
+                <w:color w:val="000000"/>
+                <w:sz w:val="16"/>
+                <w:szCs w:val="16"/>
+              </w:rPr>
+              <w:t>Database Server</w:t>
+            </w:r>
+          </w:p>
+          <w:p>
+            <w:pPr>
+              <w:spacing w:before="40" w:after="80" w:line="220" w:lineRule="auto"/>
+              <w:rPr>
+                <w:rFonts w:ascii="Tahoma" w:eastAsia="Tahoma" w:hAnsi="Tahoma" w:cs="Tahoma"/>
+                <w:color w:val="000000"/>
+                <w:sz w:val="16"/>
+                <w:szCs w:val="16"/>
+              </w:rPr>
+            </w:pPr>
+            <w:r>
+              <w:rPr>
+                <w:rFonts w:ascii="Tahoma" w:eastAsia="Tahoma" w:hAnsi="Tahoma" w:cs="Tahoma"/>
+                <w:color w:val="000000"/>
+                <w:sz w:val="16"/>
+                <w:szCs w:val="16"/>
+              </w:rPr>
+              <w:t xml:space="preserve">SQLite, </w:t>
+            </w:r>
+            <w:r>
+              <w:rPr>
+                <w:rFonts w:ascii="Tahoma" w:eastAsia="Tahoma" w:hAnsi="Tahoma" w:cs="Tahoma"/>
+                <w:color w:val="000000"/>
+                <w:sz w:val="16"/>
+                <w:szCs w:val="16"/>
+              </w:rPr>
+              <w:t>PostgreSQL</w:t>
+            </w:r>
+            <w:r>
+              <w:rPr>
+                <w:rFonts w:ascii="Tahoma" w:eastAsia="Tahoma" w:hAnsi="Tahoma" w:cs="Tahoma"/>
+                <w:color w:val="000000"/>
+                <w:sz w:val="16"/>
+                <w:szCs w:val="16"/>
+              </w:rPr>
+              <w:t xml:space="preserve">, MySQL, </w:t>
+            </w:r>
+            <w:r>
+              <w:rPr>
+                <w:rFonts w:ascii="Tahoma" w:eastAsia="Tahoma" w:hAnsi="Tahoma" w:cs="Tahoma"/>
+                <w:color w:val="000000"/>
+                <w:sz w:val="16"/>
+                <w:szCs w:val="16"/>
+              </w:rPr>
+              <w:t xml:space="preserve">MongoDB, </w:t>
+            </w:r>
+            <w:r>
+              <w:rPr>
+                <w:rFonts w:ascii="Tahoma" w:eastAsia="Tahoma" w:hAnsi="Tahoma" w:cs="Tahoma"/>
+                <w:color w:val="000000"/>
+                <w:sz w:val="16"/>
+                <w:szCs w:val="16"/>
+              </w:rPr>
+              <w:t>SQL Server, Oracle and Oracle 9i Administrator.</w:t>
+            </w:r>
+          </w:p>
+          <w:p>
+            <w:pPr>
+              <w:pStyle w:val="Heading2"/>
+              <w:spacing w:before="40" w:after="0" w:line="220" w:lineRule="auto"/>
+              <w:rPr>
+                <w:rFonts w:ascii="Tahoma" w:eastAsia="Tahoma" w:hAnsi="Tahoma" w:cs="Tahoma"/>
+                <w:i w:val="0"/>
+                <w:iCs w:val="0"/>
+                <w:color w:val="000000"/>
+                <w:sz w:val="16"/>
+                <w:szCs w:val="16"/>
+              </w:rPr>
+            </w:pPr>
+            <w:r>
+              <w:rPr>
+                <w:rFonts w:ascii="Tahoma" w:eastAsia="Tahoma" w:hAnsi="Tahoma" w:cs="Tahoma"/>
+                <w:i w:val="0"/>
+                <w:iCs w:val="0"/>
+                <w:color w:val="000000"/>
+                <w:sz w:val="16"/>
+                <w:szCs w:val="16"/>
+              </w:rPr>
+              <w:t>Web Servers</w:t>
+            </w:r>
+          </w:p>
+          <w:p>
+            <w:pPr>
+              <w:spacing w:before="40" w:after="80" w:line="220" w:lineRule="auto"/>
+              <w:rPr>
+                <w:rFonts w:ascii="Tahoma" w:eastAsia="Tahoma" w:hAnsi="Tahoma" w:cs="Tahoma"/>
+                <w:color w:val="000000"/>
+                <w:sz w:val="16"/>
+                <w:szCs w:val="16"/>
+              </w:rPr>
+            </w:pPr>
+            <w:r>
+              <w:rPr>
+                <w:rFonts w:ascii="Tahoma" w:eastAsia="Tahoma" w:hAnsi="Tahoma" w:cs="Tahoma"/>
+                <w:color w:val="000000"/>
+                <w:sz w:val="16"/>
+                <w:szCs w:val="16"/>
+              </w:rPr>
+              <w:t>Apache, IIS, iPlanet and SunOne.</w:t>
+            </w:r>
+          </w:p>
+          <w:p>
+            <w:pPr>
+              <w:pStyle w:val="Heading2"/>
+              <w:spacing w:before="40" w:after="0" w:line="220" w:lineRule="auto"/>
+              <w:rPr>
+                <w:rFonts w:ascii="Tahoma" w:eastAsia="Tahoma" w:hAnsi="Tahoma" w:cs="Tahoma"/>
+                <w:i w:val="0"/>
+                <w:iCs w:val="0"/>
+                <w:color w:val="000000"/>
+                <w:sz w:val="16"/>
+                <w:szCs w:val="16"/>
+              </w:rPr>
+            </w:pPr>
+            <w:r>
+              <w:rPr>
+                <w:rFonts w:ascii="Tahoma" w:eastAsia="Tahoma" w:hAnsi="Tahoma" w:cs="Tahoma"/>
+                <w:i w:val="0"/>
+                <w:iCs w:val="0"/>
+                <w:color w:val="000000"/>
+                <w:sz w:val="16"/>
+                <w:szCs w:val="16"/>
+              </w:rPr>
+              <w:t>Application Servers</w:t>
+            </w:r>
+          </w:p>
+          <w:p>
+            <w:pPr>
+              <w:pStyle w:val="Heading2"/>
+              <w:spacing w:before="40" w:after="0" w:line="220" w:lineRule="auto"/>
               <w:rPr>
                 <w:rFonts w:ascii="Tahoma" w:eastAsia="Tahoma" w:hAnsi="Tahoma" w:cs="Tahoma"/>
                 <w:b w:val="0"/>
@@ -1956,9 +2043,7 @@
                 <w:sz w:val="16"/>
                 <w:szCs w:val="16"/>
               </w:rPr>
-              <w:t xml:space="preserve">NetBeans, </w:t>
-            </w:r>
-            <w:proofErr w:type="spellStart"/>
+            </w:pPr>
             <w:r>
               <w:rPr>
                 <w:rFonts w:ascii="Tahoma" w:eastAsia="Tahoma" w:hAnsi="Tahoma" w:cs="Tahoma"/>
@@ -1970,271 +2055,8 @@
                 <w:sz w:val="16"/>
                 <w:szCs w:val="16"/>
               </w:rPr>
-              <w:t>JBuilder</w:t>
-            </w:r>
-            <w:proofErr w:type="spellEnd"/>
-            <w:r>
-              <w:rPr>
-                <w:rFonts w:ascii="Tahoma" w:eastAsia="Tahoma" w:hAnsi="Tahoma" w:cs="Tahoma"/>
-                <w:b w:val="0"/>
-                <w:bCs w:val="0"/>
-                <w:i w:val="0"/>
-                <w:iCs w:val="0"/>
-                <w:color w:val="000000"/>
-                <w:sz w:val="16"/>
-                <w:szCs w:val="16"/>
-              </w:rPr>
-              <w:t xml:space="preserve">, Visual Studio and </w:t>
-            </w:r>
-            <w:proofErr w:type="spellStart"/>
-            <w:r>
-              <w:rPr>
-                <w:rFonts w:ascii="Tahoma" w:eastAsia="Tahoma" w:hAnsi="Tahoma" w:cs="Tahoma"/>
-                <w:b w:val="0"/>
-                <w:bCs w:val="0"/>
-                <w:i w:val="0"/>
-                <w:iCs w:val="0"/>
-                <w:color w:val="000000"/>
-                <w:sz w:val="16"/>
-                <w:szCs w:val="16"/>
-              </w:rPr>
-              <w:t>JCreator</w:t>
-            </w:r>
-            <w:proofErr w:type="spellEnd"/>
-            <w:r>
-              <w:rPr>
-                <w:rFonts w:ascii="Tahoma" w:eastAsia="Tahoma" w:hAnsi="Tahoma" w:cs="Tahoma"/>
-                <w:b w:val="0"/>
-                <w:bCs w:val="0"/>
-                <w:i w:val="0"/>
-                <w:iCs w:val="0"/>
-                <w:color w:val="000000"/>
-                <w:sz w:val="16"/>
-                <w:szCs w:val="16"/>
-              </w:rPr>
-              <w:t>.</w:t>
-            </w:r>
-          </w:p>
-          <w:p>
-            <w:pPr>
-              <w:spacing w:before="40" w:after="80" w:line="220" w:lineRule="auto"/>
-              <w:rPr>
-                <w:rFonts w:ascii="Tahoma" w:eastAsia="Tahoma" w:hAnsi="Tahoma" w:cs="Tahoma"/>
-                <w:b/>
-                <w:bCs/>
-                <w:color w:val="000000"/>
-                <w:sz w:val="16"/>
-                <w:szCs w:val="16"/>
-              </w:rPr>
-            </w:pPr>
-            <w:r>
-              <w:rPr>
-                <w:rFonts w:ascii="Tahoma" w:eastAsia="Tahoma" w:hAnsi="Tahoma" w:cs="Tahoma"/>
-                <w:b/>
-                <w:bCs/>
-                <w:color w:val="000000"/>
-                <w:sz w:val="16"/>
-                <w:szCs w:val="16"/>
-              </w:rPr>
-              <w:t>Database Server</w:t>
-            </w:r>
-          </w:p>
-          <w:p>
-            <w:pPr>
-              <w:spacing w:before="40" w:after="80" w:line="220" w:lineRule="auto"/>
-              <w:rPr>
-                <w:rFonts w:ascii="Tahoma" w:eastAsia="Tahoma" w:hAnsi="Tahoma" w:cs="Tahoma"/>
-                <w:color w:val="000000"/>
-                <w:sz w:val="16"/>
-                <w:szCs w:val="16"/>
-              </w:rPr>
-            </w:pPr>
-            <w:r>
-              <w:rPr>
-                <w:rFonts w:ascii="Tahoma" w:eastAsia="Tahoma" w:hAnsi="Tahoma" w:cs="Tahoma"/>
-                <w:color w:val="000000"/>
-                <w:sz w:val="16"/>
-                <w:szCs w:val="16"/>
-              </w:rPr>
-              <w:t xml:space="preserve">SQLite, </w:t>
-            </w:r>
-            <w:r>
-              <w:rPr>
-                <w:rFonts w:ascii="Tahoma" w:eastAsia="Tahoma" w:hAnsi="Tahoma" w:cs="Tahoma"/>
-                <w:color w:val="000000"/>
-                <w:sz w:val="16"/>
-                <w:szCs w:val="16"/>
-              </w:rPr>
-              <w:t>PostgreSQL</w:t>
-            </w:r>
-            <w:r>
-              <w:rPr>
-                <w:rFonts w:ascii="Tahoma" w:eastAsia="Tahoma" w:hAnsi="Tahoma" w:cs="Tahoma"/>
-                <w:color w:val="000000"/>
-                <w:sz w:val="16"/>
-                <w:szCs w:val="16"/>
-              </w:rPr>
-              <w:t xml:space="preserve">, MySQL, </w:t>
-            </w:r>
-            <w:r>
-              <w:rPr>
-                <w:rFonts w:ascii="Tahoma" w:eastAsia="Tahoma" w:hAnsi="Tahoma" w:cs="Tahoma"/>
-                <w:color w:val="000000"/>
-                <w:sz w:val="16"/>
-                <w:szCs w:val="16"/>
-              </w:rPr>
-              <w:t xml:space="preserve">MongoDB, </w:t>
-            </w:r>
-            <w:r>
-              <w:rPr>
-                <w:rFonts w:ascii="Tahoma" w:eastAsia="Tahoma" w:hAnsi="Tahoma" w:cs="Tahoma"/>
-                <w:color w:val="000000"/>
-                <w:sz w:val="16"/>
-                <w:szCs w:val="16"/>
-              </w:rPr>
-              <w:t>SQL Server, Oracle and Oracle 9i Administrator.</w:t>
-            </w:r>
-          </w:p>
-          <w:p>
-            <w:pPr>
-              <w:pStyle w:val="Heading2"/>
-              <w:spacing w:before="40" w:after="0" w:line="220" w:lineRule="auto"/>
-              <w:rPr>
-                <w:rFonts w:ascii="Tahoma" w:eastAsia="Tahoma" w:hAnsi="Tahoma" w:cs="Tahoma"/>
-                <w:i w:val="0"/>
-                <w:iCs w:val="0"/>
-                <w:color w:val="000000"/>
-                <w:sz w:val="16"/>
-                <w:szCs w:val="16"/>
-              </w:rPr>
-            </w:pPr>
-            <w:r>
-              <w:rPr>
-                <w:rFonts w:ascii="Tahoma" w:eastAsia="Tahoma" w:hAnsi="Tahoma" w:cs="Tahoma"/>
-                <w:i w:val="0"/>
-                <w:iCs w:val="0"/>
-                <w:color w:val="000000"/>
-                <w:sz w:val="16"/>
-                <w:szCs w:val="16"/>
-              </w:rPr>
-              <w:t>Web Servers</w:t>
-            </w:r>
-          </w:p>
-          <w:p>
-            <w:pPr>
-              <w:spacing w:before="40" w:after="80" w:line="220" w:lineRule="auto"/>
-              <w:rPr>
-                <w:rFonts w:ascii="Tahoma" w:eastAsia="Tahoma" w:hAnsi="Tahoma" w:cs="Tahoma"/>
-                <w:color w:val="000000"/>
-                <w:sz w:val="16"/>
-                <w:szCs w:val="16"/>
-              </w:rPr>
-            </w:pPr>
-            <w:r>
-              <w:rPr>
-                <w:rFonts w:ascii="Tahoma" w:eastAsia="Tahoma" w:hAnsi="Tahoma" w:cs="Tahoma"/>
-                <w:color w:val="000000"/>
-                <w:sz w:val="16"/>
-                <w:szCs w:val="16"/>
-              </w:rPr>
-              <w:t xml:space="preserve">Apache, IIS, </w:t>
-            </w:r>
-            <w:proofErr w:type="spellStart"/>
-            <w:r>
-              <w:rPr>
-                <w:rFonts w:ascii="Tahoma" w:eastAsia="Tahoma" w:hAnsi="Tahoma" w:cs="Tahoma"/>
-                <w:color w:val="000000"/>
-                <w:sz w:val="16"/>
-                <w:szCs w:val="16"/>
-              </w:rPr>
-              <w:t>iPlanet</w:t>
-            </w:r>
-            <w:proofErr w:type="spellEnd"/>
-            <w:r>
-              <w:rPr>
-                <w:rFonts w:ascii="Tahoma" w:eastAsia="Tahoma" w:hAnsi="Tahoma" w:cs="Tahoma"/>
-                <w:color w:val="000000"/>
-                <w:sz w:val="16"/>
-                <w:szCs w:val="16"/>
-              </w:rPr>
-              <w:t xml:space="preserve"> and </w:t>
-            </w:r>
-            <w:proofErr w:type="spellStart"/>
-            <w:r>
-              <w:rPr>
-                <w:rFonts w:ascii="Tahoma" w:eastAsia="Tahoma" w:hAnsi="Tahoma" w:cs="Tahoma"/>
-                <w:color w:val="000000"/>
-                <w:sz w:val="16"/>
-                <w:szCs w:val="16"/>
-              </w:rPr>
-              <w:t>SunOne</w:t>
-            </w:r>
-            <w:proofErr w:type="spellEnd"/>
-            <w:r>
-              <w:rPr>
-                <w:rFonts w:ascii="Tahoma" w:eastAsia="Tahoma" w:hAnsi="Tahoma" w:cs="Tahoma"/>
-                <w:color w:val="000000"/>
-                <w:sz w:val="16"/>
-                <w:szCs w:val="16"/>
-              </w:rPr>
-              <w:t>.</w:t>
-            </w:r>
-          </w:p>
-          <w:p>
-            <w:pPr>
-              <w:pStyle w:val="Heading2"/>
-              <w:spacing w:before="40" w:after="0" w:line="220" w:lineRule="auto"/>
-              <w:rPr>
-                <w:rFonts w:ascii="Tahoma" w:eastAsia="Tahoma" w:hAnsi="Tahoma" w:cs="Tahoma"/>
-                <w:i w:val="0"/>
-                <w:iCs w:val="0"/>
-                <w:color w:val="000000"/>
-                <w:sz w:val="16"/>
-                <w:szCs w:val="16"/>
-              </w:rPr>
-            </w:pPr>
-            <w:r>
-              <w:rPr>
-                <w:rFonts w:ascii="Tahoma" w:eastAsia="Tahoma" w:hAnsi="Tahoma" w:cs="Tahoma"/>
-                <w:i w:val="0"/>
-                <w:iCs w:val="0"/>
-                <w:color w:val="000000"/>
-                <w:sz w:val="16"/>
-                <w:szCs w:val="16"/>
-              </w:rPr>
-              <w:t>Application Servers</w:t>
-            </w:r>
-          </w:p>
-          <w:p>
-            <w:pPr>
-              <w:pStyle w:val="Heading2"/>
-              <w:spacing w:before="40" w:after="0" w:line="220" w:lineRule="auto"/>
-              <w:rPr>
-                <w:rFonts w:ascii="Tahoma" w:eastAsia="Tahoma" w:hAnsi="Tahoma" w:cs="Tahoma"/>
-                <w:b w:val="0"/>
-                <w:bCs w:val="0"/>
-                <w:i w:val="0"/>
-                <w:iCs w:val="0"/>
-                <w:color w:val="000000"/>
-                <w:sz w:val="16"/>
-                <w:szCs w:val="16"/>
-              </w:rPr>
-            </w:pPr>
-            <w:proofErr w:type="spellStart"/>
-            <w:r>
-              <w:rPr>
-                <w:rFonts w:ascii="Tahoma" w:eastAsia="Tahoma" w:hAnsi="Tahoma" w:cs="Tahoma"/>
-                <w:b w:val="0"/>
-                <w:bCs w:val="0"/>
-                <w:i w:val="0"/>
-                <w:iCs w:val="0"/>
-                <w:color w:val="000000"/>
-                <w:sz w:val="16"/>
-                <w:szCs w:val="16"/>
-              </w:rPr>
               <w:t>JBoss</w:t>
             </w:r>
-            <w:proofErr w:type="spellEnd"/>
             <w:r>
               <w:rPr>
                 <w:rFonts w:ascii="Tahoma" w:eastAsia="Tahoma" w:hAnsi="Tahoma" w:cs="Tahoma"/>
@@ -2373,27 +2195,7 @@
                 <w:sz w:val="16"/>
                 <w:szCs w:val="16"/>
               </w:rPr>
-              <w:t xml:space="preserve">Six Sigma, SOAP, UML, Web Services, VNC, Big Sister, Big Brother, </w:t>
-            </w:r>
-            <w:proofErr w:type="spellStart"/>
-            <w:r>
-              <w:rPr>
-                <w:rFonts w:ascii="Tahoma" w:eastAsia="Tahoma" w:hAnsi="Tahoma" w:cs="Tahoma"/>
-                <w:color w:val="000000"/>
-                <w:sz w:val="16"/>
-                <w:szCs w:val="16"/>
-              </w:rPr>
-              <w:t>Kintana</w:t>
-            </w:r>
-            <w:proofErr w:type="spellEnd"/>
-            <w:r>
-              <w:rPr>
-                <w:rFonts w:ascii="Tahoma" w:eastAsia="Tahoma" w:hAnsi="Tahoma" w:cs="Tahoma"/>
-                <w:color w:val="000000"/>
-                <w:sz w:val="16"/>
-                <w:szCs w:val="16"/>
-              </w:rPr>
-              <w:t xml:space="preserve">, </w:t>
+              <w:t xml:space="preserve">Six Sigma, SOAP, UML, Web Services, VNC, Big Sister, Big Brother, Kintana, </w:t>
             </w:r>
             <w:r>
               <w:rPr>
@@ -2438,39 +2240,8 @@
                 <w:sz w:val="16"/>
                 <w:szCs w:val="16"/>
               </w:rPr>
-              <w:t xml:space="preserve">, </w:t>
-            </w:r>
-            <w:proofErr w:type="spellStart"/>
-            <w:r>
-              <w:rPr>
-                <w:rFonts w:ascii="Tahoma" w:eastAsia="Tahoma" w:hAnsi="Tahoma" w:cs="Tahoma"/>
-                <w:color w:val="000000"/>
-                <w:sz w:val="16"/>
-                <w:szCs w:val="16"/>
-              </w:rPr>
-              <w:t>Verdasys</w:t>
-            </w:r>
-            <w:proofErr w:type="spellEnd"/>
-            <w:r>
-              <w:rPr>
-                <w:rFonts w:ascii="Tahoma" w:eastAsia="Tahoma" w:hAnsi="Tahoma" w:cs="Tahoma"/>
-                <w:color w:val="000000"/>
-                <w:sz w:val="16"/>
-                <w:szCs w:val="16"/>
-              </w:rPr>
-              <w:t xml:space="preserve"> Digital Guardian and CA </w:t>
-            </w:r>
-            <w:proofErr w:type="spellStart"/>
-            <w:r>
-              <w:rPr>
-                <w:rFonts w:ascii="Tahoma" w:eastAsia="Tahoma" w:hAnsi="Tahoma" w:cs="Tahoma"/>
-                <w:color w:val="000000"/>
-                <w:sz w:val="16"/>
-                <w:szCs w:val="16"/>
-              </w:rPr>
-              <w:t>Autosys</w:t>
-            </w:r>
-            <w:proofErr w:type="spellEnd"/>
+              <w:t>, Verdasys Digital Guardian and CA Autosys</w:t>
+            </w:r>
           </w:p>
           <w:p>
             <w:pPr>
@@ -2622,23 +2393,8 @@
                 <w:szCs w:val="16"/>
                 <w:lang w:val="es-MX"/>
               </w:rPr>
-              <w:t xml:space="preserve">, Aguascalientes, </w:t>
-            </w:r>
-            <w:proofErr w:type="spellStart"/>
-            <w:r>
-              <w:rPr>
-                <w:rFonts w:ascii="Tahoma" w:eastAsia="Tahoma" w:hAnsi="Tahoma" w:cs="Tahoma"/>
-                <w:b w:val="0"/>
-                <w:i w:val="0"/>
-                <w:iCs w:val="0"/>
-                <w:color w:val="000000"/>
-                <w:sz w:val="16"/>
-                <w:szCs w:val="16"/>
-                <w:lang w:val="es-MX"/>
-              </w:rPr>
-              <w:t>Mex</w:t>
-            </w:r>
-            <w:proofErr w:type="spellEnd"/>
+              <w:t>, Aguascalientes, Mex</w:t>
+            </w:r>
           </w:p>
         </w:tc>
         <w:tc>
@@ -2897,27 +2653,7 @@
                 <w:sz w:val="16"/>
                 <w:szCs w:val="16"/>
               </w:rPr>
-              <w:t xml:space="preserve">Perl developer of Web and RESTful Application (backend) using Dancer2 framework with MySQL and MongoDB. All these using Packer, Vagrant and </w:t>
-            </w:r>
-            <w:proofErr w:type="spellStart"/>
-            <w:r>
-              <w:rPr>
-                <w:rFonts w:ascii="Tahoma" w:eastAsia="Tahoma" w:hAnsi="Tahoma" w:cs="Tahoma"/>
-                <w:color w:val="000000"/>
-                <w:sz w:val="16"/>
-                <w:szCs w:val="16"/>
-              </w:rPr>
-              <w:t>Docker</w:t>
-            </w:r>
-            <w:proofErr w:type="spellEnd"/>
-            <w:r>
-              <w:rPr>
-                <w:rFonts w:ascii="Tahoma" w:eastAsia="Tahoma" w:hAnsi="Tahoma" w:cs="Tahoma"/>
-                <w:color w:val="000000"/>
-                <w:sz w:val="16"/>
-                <w:szCs w:val="16"/>
-              </w:rPr>
-              <w:t>.</w:t>
+              <w:t>Perl developer of Web and RESTful Application (backend) using Dancer2 framework with MySQL and MongoDB. All these using Packer, Vagrant and Docker.</w:t>
             </w:r>
           </w:p>
           <w:p>
@@ -2955,27 +2691,7 @@
                 <w:sz w:val="16"/>
                 <w:szCs w:val="16"/>
               </w:rPr>
-              <w:t xml:space="preserve"> Bower, Grunt and </w:t>
-            </w:r>
-            <w:proofErr w:type="spellStart"/>
-            <w:r>
-              <w:rPr>
-                <w:rFonts w:ascii="Tahoma" w:eastAsia="Tahoma" w:hAnsi="Tahoma" w:cs="Tahoma"/>
-                <w:color w:val="000000"/>
-                <w:sz w:val="16"/>
-                <w:szCs w:val="16"/>
-              </w:rPr>
-              <w:t>NodeJS</w:t>
-            </w:r>
-            <w:proofErr w:type="spellEnd"/>
-            <w:r>
-              <w:rPr>
-                <w:rFonts w:ascii="Tahoma" w:eastAsia="Tahoma" w:hAnsi="Tahoma" w:cs="Tahoma"/>
-                <w:color w:val="000000"/>
-                <w:sz w:val="16"/>
-                <w:szCs w:val="16"/>
-              </w:rPr>
-              <w:t>.</w:t>
+              <w:t xml:space="preserve"> Bower, Grunt and NodeJS.</w:t>
             </w:r>
           </w:p>
           <w:p>
@@ -3004,65 +2720,63 @@
                 <w:sz w:val="16"/>
                 <w:szCs w:val="16"/>
               </w:rPr>
-              <w:t xml:space="preserve">Build and setup of development/testing environments with </w:t>
-            </w:r>
-            <w:proofErr w:type="spellStart"/>
-            <w:r>
-              <w:rPr>
-                <w:rFonts w:ascii="Tahoma" w:eastAsia="Tahoma" w:hAnsi="Tahoma" w:cs="Tahoma"/>
-                <w:color w:val="000000"/>
-                <w:sz w:val="16"/>
-                <w:szCs w:val="16"/>
-              </w:rPr>
-              <w:t>Docker</w:t>
-            </w:r>
-            <w:proofErr w:type="spellEnd"/>
-            <w:r>
-              <w:rPr>
-                <w:rFonts w:ascii="Tahoma" w:eastAsia="Tahoma" w:hAnsi="Tahoma" w:cs="Tahoma"/>
-                <w:color w:val="000000"/>
-                <w:sz w:val="16"/>
-                <w:szCs w:val="16"/>
-              </w:rPr>
-              <w:t xml:space="preserve">, </w:t>
-            </w:r>
-            <w:r>
-              <w:rPr>
-                <w:rFonts w:ascii="Tahoma" w:eastAsia="Tahoma" w:hAnsi="Tahoma" w:cs="Tahoma"/>
-                <w:color w:val="000000"/>
-                <w:sz w:val="16"/>
-                <w:szCs w:val="16"/>
-              </w:rPr>
-              <w:t xml:space="preserve">Packer, Vagrant and Puppet on </w:t>
-            </w:r>
-            <w:proofErr w:type="spellStart"/>
-            <w:r>
-              <w:rPr>
-                <w:rFonts w:ascii="Tahoma" w:eastAsia="Tahoma" w:hAnsi="Tahoma" w:cs="Tahoma"/>
-                <w:color w:val="000000"/>
-                <w:sz w:val="16"/>
-                <w:szCs w:val="16"/>
-              </w:rPr>
-              <w:t>Virtua</w:t>
-            </w:r>
-            <w:r>
-              <w:rPr>
-                <w:rFonts w:ascii="Tahoma" w:eastAsia="Tahoma" w:hAnsi="Tahoma" w:cs="Tahoma"/>
-                <w:color w:val="000000"/>
-                <w:sz w:val="16"/>
-                <w:szCs w:val="16"/>
-              </w:rPr>
-              <w:t>lBox</w:t>
-            </w:r>
-            <w:proofErr w:type="spellEnd"/>
-            <w:r>
-              <w:rPr>
-                <w:rFonts w:ascii="Tahoma" w:eastAsia="Tahoma" w:hAnsi="Tahoma" w:cs="Tahoma"/>
-                <w:color w:val="000000"/>
-                <w:sz w:val="16"/>
-                <w:szCs w:val="16"/>
-              </w:rPr>
-              <w:t xml:space="preserve"> running on Windows and Mac and AWS.</w:t>
+              <w:t xml:space="preserve">Build and Configuration Management </w:t>
+            </w:r>
+            <w:r>
+              <w:rPr>
+                <w:rFonts w:ascii="Tahoma" w:eastAsia="Tahoma" w:hAnsi="Tahoma" w:cs="Tahoma"/>
+                <w:color w:val="000000"/>
+                <w:sz w:val="16"/>
+                <w:szCs w:val="16"/>
+              </w:rPr>
+              <w:t xml:space="preserve">of development/testing environments with </w:t>
+            </w:r>
+            <w:r>
+              <w:rPr>
+                <w:rFonts w:ascii="Tahoma" w:eastAsia="Tahoma" w:hAnsi="Tahoma" w:cs="Tahoma"/>
+                <w:color w:val="000000"/>
+                <w:sz w:val="16"/>
+                <w:szCs w:val="16"/>
+              </w:rPr>
+              <w:t>Docker,</w:t>
+            </w:r>
+            <w:r>
+              <w:rPr>
+                <w:rFonts w:ascii="Tahoma" w:eastAsia="Tahoma" w:hAnsi="Tahoma" w:cs="Tahoma"/>
+                <w:color w:val="000000"/>
+                <w:sz w:val="16"/>
+                <w:szCs w:val="16"/>
+              </w:rPr>
+              <w:t xml:space="preserve"> Fig,</w:t>
+            </w:r>
+            <w:bookmarkStart w:id="0" w:name="_GoBack"/>
+            <w:bookmarkEnd w:id="0"/>
+            <w:r>
+              <w:rPr>
+                <w:rFonts w:ascii="Tahoma" w:eastAsia="Tahoma" w:hAnsi="Tahoma" w:cs="Tahoma"/>
+                <w:color w:val="000000"/>
+                <w:sz w:val="16"/>
+                <w:szCs w:val="16"/>
+              </w:rPr>
+              <w:t xml:space="preserve"> </w:t>
+            </w:r>
+            <w:r>
+              <w:rPr>
+                <w:rFonts w:ascii="Tahoma" w:eastAsia="Tahoma" w:hAnsi="Tahoma" w:cs="Tahoma"/>
+                <w:color w:val="000000"/>
+                <w:sz w:val="16"/>
+                <w:szCs w:val="16"/>
+              </w:rPr>
+              <w:t>Packer, Vagrant and Puppet on Virtua</w:t>
+            </w:r>
+            <w:r>
+              <w:rPr>
+                <w:rFonts w:ascii="Tahoma" w:eastAsia="Tahoma" w:hAnsi="Tahoma" w:cs="Tahoma"/>
+                <w:color w:val="000000"/>
+                <w:sz w:val="16"/>
+                <w:szCs w:val="16"/>
+              </w:rPr>
+              <w:t>lBox running on Windows and Mac and AWS.</w:t>
             </w:r>
           </w:p>
           <w:p>
@@ -3100,47 +2814,16 @@
                 <w:sz w:val="16"/>
                 <w:szCs w:val="16"/>
               </w:rPr>
-              <w:t xml:space="preserve">, </w:t>
-            </w:r>
-            <w:proofErr w:type="spellStart"/>
-            <w:r>
-              <w:rPr>
-                <w:rFonts w:ascii="Tahoma" w:eastAsia="Tahoma" w:hAnsi="Tahoma" w:cs="Tahoma"/>
-                <w:color w:val="000000"/>
-                <w:sz w:val="16"/>
-                <w:szCs w:val="16"/>
-              </w:rPr>
-              <w:t>Git</w:t>
-            </w:r>
-            <w:proofErr w:type="spellEnd"/>
-            <w:r>
-              <w:rPr>
-                <w:rFonts w:ascii="Tahoma" w:eastAsia="Tahoma" w:hAnsi="Tahoma" w:cs="Tahoma"/>
-                <w:color w:val="000000"/>
-                <w:sz w:val="16"/>
-                <w:szCs w:val="16"/>
-              </w:rPr>
-              <w:t xml:space="preserve"> and </w:t>
-            </w:r>
-            <w:proofErr w:type="spellStart"/>
-            <w:r>
-              <w:rPr>
-                <w:rFonts w:ascii="Tahoma" w:eastAsia="Tahoma" w:hAnsi="Tahoma" w:cs="Tahoma"/>
-                <w:color w:val="000000"/>
-                <w:sz w:val="16"/>
-                <w:szCs w:val="16"/>
-              </w:rPr>
-              <w:t>Docker</w:t>
-            </w:r>
-            <w:proofErr w:type="spellEnd"/>
-            <w:r>
-              <w:rPr>
-                <w:rFonts w:ascii="Tahoma" w:eastAsia="Tahoma" w:hAnsi="Tahoma" w:cs="Tahoma"/>
-                <w:color w:val="000000"/>
-                <w:sz w:val="16"/>
-                <w:szCs w:val="16"/>
-              </w:rPr>
-              <w:t>.</w:t>
+              <w:t>, Git</w:t>
+            </w:r>
+            <w:r>
+              <w:rPr>
+                <w:rFonts w:ascii="Tahoma" w:eastAsia="Tahoma" w:hAnsi="Tahoma" w:cs="Tahoma"/>
+                <w:color w:val="000000"/>
+                <w:sz w:val="16"/>
+                <w:szCs w:val="16"/>
+              </w:rPr>
+              <w:t xml:space="preserve"> and Docker.</w:t>
             </w:r>
           </w:p>
           <w:p>
@@ -3169,27 +2852,7 @@
                 <w:sz w:val="16"/>
                 <w:szCs w:val="16"/>
               </w:rPr>
-              <w:t xml:space="preserve">Documentation and Configuration Management of 200+ servers with Puppet and </w:t>
-            </w:r>
-            <w:proofErr w:type="spellStart"/>
-            <w:r>
-              <w:rPr>
-                <w:rFonts w:ascii="Tahoma" w:eastAsia="Tahoma" w:hAnsi="Tahoma" w:cs="Tahoma"/>
-                <w:color w:val="000000"/>
-                <w:sz w:val="16"/>
-                <w:szCs w:val="16"/>
-              </w:rPr>
-              <w:t>Git</w:t>
-            </w:r>
-            <w:proofErr w:type="spellEnd"/>
-            <w:r>
-              <w:rPr>
-                <w:rFonts w:ascii="Tahoma" w:eastAsia="Tahoma" w:hAnsi="Tahoma" w:cs="Tahoma"/>
-                <w:color w:val="000000"/>
-                <w:sz w:val="16"/>
-                <w:szCs w:val="16"/>
-              </w:rPr>
-              <w:t>.</w:t>
+              <w:t>Documentation and Configuration Management of 200+ servers with Puppet and Git.</w:t>
             </w:r>
           </w:p>
           <w:p>
@@ -3218,27 +2881,7 @@
                 <w:sz w:val="16"/>
                 <w:szCs w:val="16"/>
               </w:rPr>
-              <w:t xml:space="preserve">Development and Maintenance of a Job Scheduler application, a critical enterprise application - similar to </w:t>
-            </w:r>
-            <w:proofErr w:type="spellStart"/>
-            <w:r>
-              <w:rPr>
-                <w:rFonts w:ascii="Tahoma" w:eastAsia="Tahoma" w:hAnsi="Tahoma" w:cs="Tahoma"/>
-                <w:color w:val="000000"/>
-                <w:sz w:val="16"/>
-                <w:szCs w:val="16"/>
-              </w:rPr>
-              <w:t>Autosys</w:t>
-            </w:r>
-            <w:proofErr w:type="spellEnd"/>
-            <w:r>
-              <w:rPr>
-                <w:rFonts w:ascii="Tahoma" w:eastAsia="Tahoma" w:hAnsi="Tahoma" w:cs="Tahoma"/>
-                <w:color w:val="000000"/>
-                <w:sz w:val="16"/>
-                <w:szCs w:val="16"/>
-              </w:rPr>
-              <w:t xml:space="preserve"> - to transfer remote files and execute remote commands. The transfers and executions are triggered by </w:t>
+              <w:t xml:space="preserve">Development and Maintenance of a Job Scheduler application, a critical enterprise application - similar to Autosys - to transfer remote files and execute remote commands. The transfers and executions are triggered by </w:t>
             </w:r>
             <w:r>
               <w:rPr>
@@ -3285,27 +2928,7 @@
                 <w:sz w:val="16"/>
                 <w:szCs w:val="16"/>
               </w:rPr>
-              <w:t xml:space="preserve">Development and Maintenance of Web Application to centralize UNIX Admin tools and reports. This is a CLI and Web Application to collect and present reports of System Patches, Netapp differences, Nagios monitoring dashboard, Servers Inventory using </w:t>
-            </w:r>
-            <w:proofErr w:type="spellStart"/>
-            <w:r>
-              <w:rPr>
-                <w:rFonts w:ascii="Tahoma" w:eastAsia="Tahoma" w:hAnsi="Tahoma" w:cs="Tahoma"/>
-                <w:color w:val="000000"/>
-                <w:sz w:val="16"/>
-                <w:szCs w:val="16"/>
-              </w:rPr>
-              <w:t>facter</w:t>
-            </w:r>
-            <w:proofErr w:type="spellEnd"/>
-            <w:r>
-              <w:rPr>
-                <w:rFonts w:ascii="Tahoma" w:eastAsia="Tahoma" w:hAnsi="Tahoma" w:cs="Tahoma"/>
-                <w:color w:val="000000"/>
-                <w:sz w:val="16"/>
-                <w:szCs w:val="16"/>
-              </w:rPr>
-              <w:t xml:space="preserve"> and others, the application is continuously growing. The backend is a RESTful application developed with Perl, Dancer2 using Moo (Perl Object Oriented), Bash and storing data on MongoDB. Use of JSON files to transfer data to the frontend, which was developed with AngularJS, JQuery, Bootstrap, HTML5, CSS &amp; JS.</w:t>
+              <w:t>Development and Maintenance of Web Application to centralize UNIX Admin tools and reports. This is a CLI and Web Application to collect and present reports of System Patches, Netapp differences, Nagios monitoring dashboard, Servers Inventory using facter and others, the application is continuously growing. The backend is a RESTful application developed with Perl, Dancer2 using Moo (Perl Object Oriented), Bash and storing data on MongoDB. Use of JSON files to transfer data to the frontend, which was developed with AngularJS, JQuery, Bootstrap, HTML5, CSS &amp; JS.</w:t>
             </w:r>
           </w:p>
           <w:p>
@@ -3334,106 +2957,17 @@
                 <w:sz w:val="16"/>
                 <w:szCs w:val="16"/>
               </w:rPr>
-              <w:t xml:space="preserve">Migration of </w:t>
-            </w:r>
-            <w:r>
-              <w:rPr>
-                <w:rFonts w:ascii="Tahoma" w:eastAsia="Tahoma" w:hAnsi="Tahoma" w:cs="Tahoma"/>
-                <w:color w:val="000000"/>
-                <w:sz w:val="16"/>
-                <w:szCs w:val="16"/>
-              </w:rPr>
-              <w:t xml:space="preserve">100+ </w:t>
-            </w:r>
-            <w:r>
-              <w:rPr>
-                <w:rFonts w:ascii="Tahoma" w:eastAsia="Tahoma" w:hAnsi="Tahoma" w:cs="Tahoma"/>
-                <w:color w:val="000000"/>
-                <w:sz w:val="16"/>
-                <w:szCs w:val="16"/>
-              </w:rPr>
-              <w:t xml:space="preserve">servers </w:t>
-            </w:r>
-            <w:r>
-              <w:rPr>
-                <w:rFonts w:ascii="Tahoma" w:eastAsia="Tahoma" w:hAnsi="Tahoma" w:cs="Tahoma"/>
-                <w:color w:val="000000"/>
-                <w:sz w:val="16"/>
-                <w:szCs w:val="16"/>
-              </w:rPr>
-              <w:t xml:space="preserve">and applications to </w:t>
-            </w:r>
-            <w:proofErr w:type="gramStart"/>
-            <w:r>
-              <w:rPr>
-                <w:rFonts w:ascii="Tahoma" w:eastAsia="Tahoma" w:hAnsi="Tahoma" w:cs="Tahoma"/>
-                <w:color w:val="000000"/>
-                <w:sz w:val="16"/>
-                <w:szCs w:val="16"/>
-              </w:rPr>
-              <w:t>a the</w:t>
-            </w:r>
-            <w:proofErr w:type="gramEnd"/>
-            <w:r>
-              <w:rPr>
-                <w:rFonts w:ascii="Tahoma" w:eastAsia="Tahoma" w:hAnsi="Tahoma" w:cs="Tahoma"/>
-                <w:color w:val="000000"/>
-                <w:sz w:val="16"/>
-                <w:szCs w:val="16"/>
-              </w:rPr>
-              <w:t xml:space="preserve"> IBM cloud infrastructure (</w:t>
-            </w:r>
-            <w:proofErr w:type="spellStart"/>
-            <w:r>
-              <w:rPr>
-                <w:rFonts w:ascii="Tahoma" w:eastAsia="Tahoma" w:hAnsi="Tahoma" w:cs="Tahoma"/>
-                <w:color w:val="000000"/>
-                <w:sz w:val="16"/>
-                <w:szCs w:val="16"/>
-              </w:rPr>
-              <w:t>SoftLayer</w:t>
-            </w:r>
-            <w:proofErr w:type="spellEnd"/>
-            <w:r>
-              <w:rPr>
-                <w:rFonts w:ascii="Tahoma" w:eastAsia="Tahoma" w:hAnsi="Tahoma" w:cs="Tahoma"/>
-                <w:color w:val="000000"/>
-                <w:sz w:val="16"/>
-                <w:szCs w:val="16"/>
-              </w:rPr>
-              <w:t>)</w:t>
-            </w:r>
-            <w:r>
-              <w:rPr>
-                <w:rFonts w:ascii="Tahoma" w:eastAsia="Tahoma" w:hAnsi="Tahoma" w:cs="Tahoma"/>
-                <w:color w:val="000000"/>
-                <w:sz w:val="16"/>
-                <w:szCs w:val="16"/>
-              </w:rPr>
-              <w:t xml:space="preserve"> using Puppet and </w:t>
-            </w:r>
-            <w:proofErr w:type="spellStart"/>
-            <w:r>
-              <w:rPr>
-                <w:rFonts w:ascii="Tahoma" w:eastAsia="Tahoma" w:hAnsi="Tahoma" w:cs="Tahoma"/>
-                <w:color w:val="000000"/>
-                <w:sz w:val="16"/>
-                <w:szCs w:val="16"/>
-              </w:rPr>
-              <w:t>Git</w:t>
-            </w:r>
-            <w:proofErr w:type="spellEnd"/>
-            <w:r>
-              <w:rPr>
-                <w:rFonts w:ascii="Tahoma" w:eastAsia="Tahoma" w:hAnsi="Tahoma" w:cs="Tahoma"/>
-                <w:color w:val="000000"/>
-                <w:sz w:val="16"/>
-                <w:szCs w:val="16"/>
-              </w:rPr>
-              <w:t xml:space="preserve"> to document and configuration management.</w:t>
-            </w:r>
-            <w:bookmarkStart w:id="0" w:name="_GoBack"/>
-            <w:bookmarkEnd w:id="0"/>
+              <w:t>Migration of 100+ servers and applications to a the IBM cloud infrastructure (SoftLayer)</w:t>
+            </w:r>
+            <w:r>
+              <w:rPr>
+                <w:rFonts w:ascii="Tahoma" w:eastAsia="Tahoma" w:hAnsi="Tahoma" w:cs="Tahoma"/>
+                <w:color w:val="000000"/>
+                <w:sz w:val="16"/>
+                <w:szCs w:val="16"/>
+              </w:rPr>
+              <w:t xml:space="preserve"> using Puppet and Git to document and configuration management.</w:t>
+            </w:r>
           </w:p>
           <w:p>
             <w:pPr>
@@ -3461,27 +2995,7 @@
                 <w:sz w:val="16"/>
                 <w:szCs w:val="16"/>
               </w:rPr>
-              <w:t xml:space="preserve">Sys Admin activities such as Storage Management with NetApp, Server Virtualization Management with VMWare and </w:t>
-            </w:r>
-            <w:proofErr w:type="gramStart"/>
-            <w:r>
-              <w:rPr>
-                <w:rFonts w:ascii="Tahoma" w:eastAsia="Tahoma" w:hAnsi="Tahoma" w:cs="Tahoma"/>
-                <w:color w:val="000000"/>
-                <w:sz w:val="16"/>
-                <w:szCs w:val="16"/>
-              </w:rPr>
-              <w:t>general</w:t>
-            </w:r>
-            <w:proofErr w:type="gramEnd"/>
-            <w:r>
-              <w:rPr>
-                <w:rFonts w:ascii="Tahoma" w:eastAsia="Tahoma" w:hAnsi="Tahoma" w:cs="Tahoma"/>
-                <w:color w:val="000000"/>
-                <w:sz w:val="16"/>
-                <w:szCs w:val="16"/>
-              </w:rPr>
-              <w:t xml:space="preserve"> Sys Admin tier/level 1 tasks.</w:t>
+              <w:t>Sys Admin activities such as Storage Management with NetApp, Server Virtualization Management with VMWare and general Sys Admin tier/level 1 tasks.</w:t>
             </w:r>
           </w:p>
           <w:p>
@@ -3510,27 +3024,7 @@
                 <w:sz w:val="16"/>
                 <w:szCs w:val="16"/>
               </w:rPr>
-              <w:t xml:space="preserve">Systems Administrator (Windows, </w:t>
-            </w:r>
-            <w:proofErr w:type="spellStart"/>
-            <w:r>
-              <w:rPr>
-                <w:rFonts w:ascii="Tahoma" w:eastAsia="Tahoma" w:hAnsi="Tahoma" w:cs="Tahoma"/>
-                <w:color w:val="000000"/>
-                <w:sz w:val="16"/>
-                <w:szCs w:val="16"/>
-              </w:rPr>
-              <w:t>Redhat</w:t>
-            </w:r>
-            <w:proofErr w:type="spellEnd"/>
-            <w:r>
-              <w:rPr>
-                <w:rFonts w:ascii="Tahoma" w:eastAsia="Tahoma" w:hAnsi="Tahoma" w:cs="Tahoma"/>
-                <w:color w:val="000000"/>
-                <w:sz w:val="16"/>
-                <w:szCs w:val="16"/>
-              </w:rPr>
-              <w:t xml:space="preserve"> ES and HPUX)</w:t>
+              <w:t>Systems Administrator (Windows, Redhat ES and HPUX)</w:t>
             </w:r>
           </w:p>
           <w:p>
@@ -3630,7 +3124,6 @@
                 <w:lang w:val="es-ES"/>
               </w:rPr>
             </w:pPr>
-            <w:proofErr w:type="spellStart"/>
             <w:r>
               <w:rPr>
                 <w:rFonts w:ascii="Tahoma" w:eastAsia="Tahoma" w:hAnsi="Tahoma" w:cs="Tahoma"/>
@@ -3641,61 +3134,8 @@
                 <w:szCs w:val="16"/>
                 <w:lang w:val="es-ES"/>
               </w:rPr>
-              <w:t>Softtek</w:t>
-            </w:r>
-            <w:proofErr w:type="spellEnd"/>
-            <w:r>
-              <w:rPr>
-                <w:rFonts w:ascii="Tahoma" w:eastAsia="Tahoma" w:hAnsi="Tahoma" w:cs="Tahoma"/>
-                <w:i w:val="0"/>
-                <w:iCs w:val="0"/>
-                <w:color w:val="000000"/>
-                <w:sz w:val="16"/>
-                <w:szCs w:val="16"/>
-                <w:lang w:val="es-ES"/>
-              </w:rPr>
-              <w:t xml:space="preserve"> </w:t>
-            </w:r>
-            <w:proofErr w:type="spellStart"/>
-            <w:r>
-              <w:rPr>
-                <w:rFonts w:ascii="Tahoma" w:eastAsia="Tahoma" w:hAnsi="Tahoma" w:cs="Tahoma"/>
-                <w:i w:val="0"/>
-                <w:iCs w:val="0"/>
-                <w:color w:val="000000"/>
-                <w:sz w:val="16"/>
-                <w:szCs w:val="16"/>
-                <w:lang w:val="es-ES"/>
-              </w:rPr>
-              <w:t>Information</w:t>
-            </w:r>
-            <w:proofErr w:type="spellEnd"/>
-            <w:r>
-              <w:rPr>
-                <w:rFonts w:ascii="Tahoma" w:eastAsia="Tahoma" w:hAnsi="Tahoma" w:cs="Tahoma"/>
-                <w:i w:val="0"/>
-                <w:iCs w:val="0"/>
-                <w:color w:val="000000"/>
-                <w:sz w:val="16"/>
-                <w:szCs w:val="16"/>
-                <w:lang w:val="es-ES"/>
-              </w:rPr>
-              <w:t xml:space="preserve"> </w:t>
-            </w:r>
-            <w:proofErr w:type="spellStart"/>
-            <w:r>
-              <w:rPr>
-                <w:rFonts w:ascii="Tahoma" w:eastAsia="Tahoma" w:hAnsi="Tahoma" w:cs="Tahoma"/>
-                <w:i w:val="0"/>
-                <w:iCs w:val="0"/>
-                <w:color w:val="000000"/>
-                <w:sz w:val="16"/>
-                <w:szCs w:val="16"/>
-                <w:lang w:val="es-ES"/>
-              </w:rPr>
-              <w:t>Services</w:t>
-            </w:r>
-            <w:proofErr w:type="spellEnd"/>
+              <w:t>Softtek Information Services</w:t>
+            </w:r>
             <w:r>
               <w:rPr>
                 <w:rFonts w:ascii="Tahoma" w:eastAsia="Tahoma" w:hAnsi="Tahoma" w:cs="Tahoma"/>
@@ -3721,37 +3161,7 @@
                 <w:szCs w:val="16"/>
                 <w:lang w:val="es-ES"/>
               </w:rPr>
-              <w:t xml:space="preserve">Aguascalientes, </w:t>
-            </w:r>
-            <w:proofErr w:type="spellStart"/>
-            <w:r>
-              <w:rPr>
-                <w:rFonts w:ascii="Tahoma" w:eastAsia="Tahoma" w:hAnsi="Tahoma" w:cs="Tahoma"/>
-                <w:b w:val="0"/>
-                <w:bCs w:val="0"/>
-                <w:i w:val="0"/>
-                <w:iCs w:val="0"/>
-                <w:color w:val="000000"/>
-                <w:sz w:val="16"/>
-                <w:szCs w:val="16"/>
-                <w:lang w:val="es-ES"/>
-              </w:rPr>
-              <w:t>Mex</w:t>
-            </w:r>
-            <w:proofErr w:type="spellEnd"/>
-            <w:r>
-              <w:rPr>
-                <w:rFonts w:ascii="Tahoma" w:eastAsia="Tahoma" w:hAnsi="Tahoma" w:cs="Tahoma"/>
-                <w:b w:val="0"/>
-                <w:bCs w:val="0"/>
-                <w:i w:val="0"/>
-                <w:iCs w:val="0"/>
-                <w:color w:val="000000"/>
-                <w:sz w:val="16"/>
-                <w:szCs w:val="16"/>
-                <w:lang w:val="es-ES"/>
-              </w:rPr>
-              <w:t>.</w:t>
+              <w:t>Aguascalientes, Mex.</w:t>
             </w:r>
           </w:p>
         </w:tc>
@@ -3919,27 +3329,7 @@
                 <w:sz w:val="16"/>
                 <w:szCs w:val="16"/>
               </w:rPr>
-              <w:t xml:space="preserve">Systems Administrator (Windows 8 and </w:t>
-            </w:r>
-            <w:proofErr w:type="spellStart"/>
-            <w:r>
-              <w:rPr>
-                <w:rFonts w:ascii="Tahoma" w:eastAsia="Tahoma" w:hAnsi="Tahoma" w:cs="Tahoma"/>
-                <w:color w:val="000000"/>
-                <w:sz w:val="16"/>
-                <w:szCs w:val="16"/>
-              </w:rPr>
-              <w:t>Redhat</w:t>
-            </w:r>
-            <w:proofErr w:type="spellEnd"/>
-            <w:r>
-              <w:rPr>
-                <w:rFonts w:ascii="Tahoma" w:eastAsia="Tahoma" w:hAnsi="Tahoma" w:cs="Tahoma"/>
-                <w:color w:val="000000"/>
-                <w:sz w:val="16"/>
-                <w:szCs w:val="16"/>
-              </w:rPr>
-              <w:t xml:space="preserve"> ES) of farm of cloud servers.</w:t>
+              <w:t>Systems Administrator (Windows 8 and Redhat ES) of farm of cloud servers.</w:t>
             </w:r>
           </w:p>
           <w:p>
@@ -3971,29 +3361,7 @@
                 <w:sz w:val="16"/>
                 <w:szCs w:val="16"/>
               </w:rPr>
-              <w:t xml:space="preserve">Middleware Administrator (Apache http 2, </w:t>
-            </w:r>
-            <w:proofErr w:type="spellStart"/>
-            <w:r>
-              <w:rPr>
-                <w:rFonts w:ascii="Tahoma" w:eastAsia="Tahoma" w:hAnsi="Tahoma" w:cs="Tahoma"/>
-                <w:iCs/>
-                <w:color w:val="000000"/>
-                <w:sz w:val="16"/>
-                <w:szCs w:val="16"/>
-              </w:rPr>
-              <w:t>JBoss</w:t>
-            </w:r>
-            <w:proofErr w:type="spellEnd"/>
-            <w:r>
-              <w:rPr>
-                <w:rFonts w:ascii="Tahoma" w:eastAsia="Tahoma" w:hAnsi="Tahoma" w:cs="Tahoma"/>
-                <w:iCs/>
-                <w:color w:val="000000"/>
-                <w:sz w:val="16"/>
-                <w:szCs w:val="16"/>
-              </w:rPr>
-              <w:t xml:space="preserve"> 5 and 6 and others)</w:t>
+              <w:t>Middleware Administrator (Apache http 2, JBoss 5 and 6 and others)</w:t>
             </w:r>
           </w:p>
           <w:p>
@@ -4025,29 +3393,7 @@
                 <w:sz w:val="16"/>
                 <w:szCs w:val="16"/>
               </w:rPr>
-              <w:t xml:space="preserve">Development of Perl and Shell (Bash) scripts to automate </w:t>
-            </w:r>
-            <w:proofErr w:type="spellStart"/>
-            <w:r>
-              <w:rPr>
-                <w:rFonts w:ascii="Tahoma" w:eastAsia="Tahoma" w:hAnsi="Tahoma" w:cs="Tahoma"/>
-                <w:iCs/>
-                <w:color w:val="000000"/>
-                <w:sz w:val="16"/>
-                <w:szCs w:val="16"/>
-              </w:rPr>
-              <w:t>SysAdmin</w:t>
-            </w:r>
-            <w:proofErr w:type="spellEnd"/>
-            <w:r>
-              <w:rPr>
-                <w:rFonts w:ascii="Tahoma" w:eastAsia="Tahoma" w:hAnsi="Tahoma" w:cs="Tahoma"/>
-                <w:iCs/>
-                <w:color w:val="000000"/>
-                <w:sz w:val="16"/>
-                <w:szCs w:val="16"/>
-              </w:rPr>
-              <w:t xml:space="preserve"> tasks.</w:t>
+              <w:t>Development of Perl and Shell (Bash) scripts to automate SysAdmin tasks.</w:t>
             </w:r>
           </w:p>
           <w:p>
@@ -4111,29 +3457,7 @@
                 <w:sz w:val="16"/>
                 <w:szCs w:val="16"/>
               </w:rPr>
-              <w:t xml:space="preserve">Applications releases to </w:t>
-            </w:r>
-            <w:proofErr w:type="spellStart"/>
-            <w:r>
-              <w:rPr>
-                <w:rFonts w:ascii="Tahoma" w:eastAsia="Tahoma" w:hAnsi="Tahoma" w:cs="Tahoma"/>
-                <w:iCs/>
-                <w:color w:val="000000"/>
-                <w:sz w:val="16"/>
-                <w:szCs w:val="16"/>
-              </w:rPr>
-              <w:t>JBoss</w:t>
-            </w:r>
-            <w:proofErr w:type="spellEnd"/>
-            <w:r>
-              <w:rPr>
-                <w:rFonts w:ascii="Tahoma" w:eastAsia="Tahoma" w:hAnsi="Tahoma" w:cs="Tahoma"/>
-                <w:iCs/>
-                <w:color w:val="000000"/>
-                <w:sz w:val="16"/>
-                <w:szCs w:val="16"/>
-              </w:rPr>
-              <w:t xml:space="preserve"> 5 and 6</w:t>
+              <w:t>Applications releases to JBoss 5 and 6</w:t>
             </w:r>
             <w:r>
               <w:rPr>
@@ -4175,20 +3499,8 @@
                 <w:sz w:val="16"/>
                 <w:szCs w:val="16"/>
               </w:rPr>
-              <w:t xml:space="preserve">SSO enable applications using CA </w:t>
-            </w:r>
-            <w:proofErr w:type="spellStart"/>
-            <w:r>
-              <w:rPr>
-                <w:rFonts w:ascii="Tahoma" w:eastAsia="Tahoma" w:hAnsi="Tahoma" w:cs="Tahoma"/>
-                <w:iCs/>
-                <w:color w:val="000000"/>
-                <w:sz w:val="16"/>
-                <w:szCs w:val="16"/>
-              </w:rPr>
-              <w:t>Siteminder</w:t>
-            </w:r>
-            <w:proofErr w:type="spellEnd"/>
+              <w:t>SSO enable applications using CA Siteminder</w:t>
+            </w:r>
             <w:r>
               <w:rPr>
                 <w:rFonts w:ascii="Tahoma" w:eastAsia="Tahoma" w:hAnsi="Tahoma" w:cs="Tahoma"/>
@@ -4231,7 +3543,6 @@
                 <w:szCs w:val="16"/>
               </w:rPr>
             </w:pPr>
-            <w:proofErr w:type="spellStart"/>
             <w:r>
               <w:rPr>
                 <w:rFonts w:ascii="Tahoma" w:eastAsia="Tahoma" w:hAnsi="Tahoma" w:cs="Tahoma"/>
@@ -4240,9 +3551,8 @@
                 <w:sz w:val="16"/>
                 <w:szCs w:val="16"/>
               </w:rPr>
-              <w:t>Toubleshooting</w:t>
-            </w:r>
-            <w:proofErr w:type="spellEnd"/>
+              <w:t xml:space="preserve">Toubleshooting of incidents with Apache </w:t>
+            </w:r>
             <w:r>
               <w:rPr>
                 <w:rFonts w:ascii="Tahoma" w:eastAsia="Tahoma" w:hAnsi="Tahoma" w:cs="Tahoma"/>
@@ -4251,7 +3561,7 @@
                 <w:sz w:val="16"/>
                 <w:szCs w:val="16"/>
               </w:rPr>
-              <w:t xml:space="preserve"> of incidents with Apache </w:t>
+              <w:t>Web Server, Proxies, SSO Siteminder, client side (JS, cookies, etc…),</w:t>
             </w:r>
             <w:r>
               <w:rPr>
@@ -4261,9 +3571,8 @@
                 <w:sz w:val="16"/>
                 <w:szCs w:val="16"/>
               </w:rPr>
-              <w:t xml:space="preserve">Web Server, Proxies, SSO </w:t>
-            </w:r>
-            <w:proofErr w:type="spellStart"/>
+              <w:t xml:space="preserve"> and applications running on J</w:t>
+            </w:r>
             <w:r>
               <w:rPr>
                 <w:rFonts w:ascii="Tahoma" w:eastAsia="Tahoma" w:hAnsi="Tahoma" w:cs="Tahoma"/>
@@ -4272,9 +3581,8 @@
                 <w:sz w:val="16"/>
                 <w:szCs w:val="16"/>
               </w:rPr>
-              <w:t>Siteminder</w:t>
-            </w:r>
-            <w:proofErr w:type="spellEnd"/>
+              <w:t>b</w:t>
+            </w:r>
             <w:r>
               <w:rPr>
                 <w:rFonts w:ascii="Tahoma" w:eastAsia="Tahoma" w:hAnsi="Tahoma" w:cs="Tahoma"/>
@@ -4283,50 +3591,8 @@
                 <w:sz w:val="16"/>
                 <w:szCs w:val="16"/>
               </w:rPr>
-              <w:t>, client side (JS, cookies, etc…),</w:t>
-            </w:r>
-            <w:r>
-              <w:rPr>
-                <w:rFonts w:ascii="Tahoma" w:eastAsia="Tahoma" w:hAnsi="Tahoma" w:cs="Tahoma"/>
-                <w:iCs/>
-                <w:color w:val="000000"/>
-                <w:sz w:val="16"/>
-                <w:szCs w:val="16"/>
-              </w:rPr>
-              <w:t xml:space="preserve"> and applications running on </w:t>
-            </w:r>
-            <w:proofErr w:type="spellStart"/>
-            <w:r>
-              <w:rPr>
-                <w:rFonts w:ascii="Tahoma" w:eastAsia="Tahoma" w:hAnsi="Tahoma" w:cs="Tahoma"/>
-                <w:iCs/>
-                <w:color w:val="000000"/>
-                <w:sz w:val="16"/>
-                <w:szCs w:val="16"/>
-              </w:rPr>
-              <w:t>J</w:t>
-            </w:r>
-            <w:r>
-              <w:rPr>
-                <w:rFonts w:ascii="Tahoma" w:eastAsia="Tahoma" w:hAnsi="Tahoma" w:cs="Tahoma"/>
-                <w:iCs/>
-                <w:color w:val="000000"/>
-                <w:sz w:val="16"/>
-                <w:szCs w:val="16"/>
-              </w:rPr>
-              <w:t>b</w:t>
-            </w:r>
-            <w:r>
-              <w:rPr>
-                <w:rFonts w:ascii="Tahoma" w:eastAsia="Tahoma" w:hAnsi="Tahoma" w:cs="Tahoma"/>
-                <w:iCs/>
-                <w:color w:val="000000"/>
-                <w:sz w:val="16"/>
-                <w:szCs w:val="16"/>
-              </w:rPr>
               <w:t>oss</w:t>
             </w:r>
-            <w:proofErr w:type="spellEnd"/>
             <w:r>
               <w:rPr>
                 <w:rFonts w:ascii="Tahoma" w:eastAsia="Tahoma" w:hAnsi="Tahoma" w:cs="Tahoma"/>
@@ -4438,7 +3704,6 @@
                 <w:lang w:val="es-MX"/>
               </w:rPr>
             </w:pPr>
-            <w:proofErr w:type="spellStart"/>
             <w:r>
               <w:rPr>
                 <w:rFonts w:ascii="Tahoma" w:eastAsia="Tahoma" w:hAnsi="Tahoma" w:cs="Tahoma"/>
@@ -4449,61 +3714,8 @@
                 <w:szCs w:val="16"/>
                 <w:lang w:val="es-MX"/>
               </w:rPr>
-              <w:t>Softtek</w:t>
-            </w:r>
-            <w:proofErr w:type="spellEnd"/>
-            <w:r>
-              <w:rPr>
-                <w:rFonts w:ascii="Tahoma" w:eastAsia="Tahoma" w:hAnsi="Tahoma" w:cs="Tahoma"/>
-                <w:i w:val="0"/>
-                <w:iCs w:val="0"/>
-                <w:color w:val="000000"/>
-                <w:sz w:val="16"/>
-                <w:szCs w:val="16"/>
-                <w:lang w:val="es-MX"/>
-              </w:rPr>
-              <w:t xml:space="preserve"> </w:t>
-            </w:r>
-            <w:proofErr w:type="spellStart"/>
-            <w:r>
-              <w:rPr>
-                <w:rFonts w:ascii="Tahoma" w:eastAsia="Tahoma" w:hAnsi="Tahoma" w:cs="Tahoma"/>
-                <w:i w:val="0"/>
-                <w:iCs w:val="0"/>
-                <w:color w:val="000000"/>
-                <w:sz w:val="16"/>
-                <w:szCs w:val="16"/>
-                <w:lang w:val="es-MX"/>
-              </w:rPr>
-              <w:t>Information</w:t>
-            </w:r>
-            <w:proofErr w:type="spellEnd"/>
-            <w:r>
-              <w:rPr>
-                <w:rFonts w:ascii="Tahoma" w:eastAsia="Tahoma" w:hAnsi="Tahoma" w:cs="Tahoma"/>
-                <w:i w:val="0"/>
-                <w:iCs w:val="0"/>
-                <w:color w:val="000000"/>
-                <w:sz w:val="16"/>
-                <w:szCs w:val="16"/>
-                <w:lang w:val="es-MX"/>
-              </w:rPr>
-              <w:t xml:space="preserve"> </w:t>
-            </w:r>
-            <w:proofErr w:type="spellStart"/>
-            <w:r>
-              <w:rPr>
-                <w:rFonts w:ascii="Tahoma" w:eastAsia="Tahoma" w:hAnsi="Tahoma" w:cs="Tahoma"/>
-                <w:i w:val="0"/>
-                <w:iCs w:val="0"/>
-                <w:color w:val="000000"/>
-                <w:sz w:val="16"/>
-                <w:szCs w:val="16"/>
-                <w:lang w:val="es-MX"/>
-              </w:rPr>
-              <w:t>Services</w:t>
-            </w:r>
-            <w:proofErr w:type="spellEnd"/>
+              <w:t>Softtek Information Services</w:t>
+            </w:r>
             <w:r>
               <w:rPr>
                 <w:rFonts w:ascii="Tahoma" w:eastAsia="Tahoma" w:hAnsi="Tahoma" w:cs="Tahoma"/>
@@ -4543,37 +3755,7 @@
                 <w:szCs w:val="16"/>
                 <w:lang w:val="es-MX"/>
               </w:rPr>
-              <w:t xml:space="preserve">, </w:t>
-            </w:r>
-            <w:proofErr w:type="spellStart"/>
-            <w:r>
-              <w:rPr>
-                <w:rFonts w:ascii="Tahoma" w:eastAsia="Tahoma" w:hAnsi="Tahoma" w:cs="Tahoma"/>
-                <w:b w:val="0"/>
-                <w:bCs w:val="0"/>
-                <w:i w:val="0"/>
-                <w:iCs w:val="0"/>
-                <w:color w:val="000000"/>
-                <w:sz w:val="16"/>
-                <w:szCs w:val="16"/>
-                <w:lang w:val="es-MX"/>
-              </w:rPr>
-              <w:t>Mex</w:t>
-            </w:r>
-            <w:proofErr w:type="spellEnd"/>
-            <w:r>
-              <w:rPr>
-                <w:rFonts w:ascii="Tahoma" w:eastAsia="Tahoma" w:hAnsi="Tahoma" w:cs="Tahoma"/>
-                <w:b w:val="0"/>
-                <w:bCs w:val="0"/>
-                <w:i w:val="0"/>
-                <w:iCs w:val="0"/>
-                <w:color w:val="000000"/>
-                <w:sz w:val="16"/>
-                <w:szCs w:val="16"/>
-                <w:lang w:val="es-MX"/>
-              </w:rPr>
-              <w:t>.</w:t>
+              <w:t>, Mex.</w:t>
             </w:r>
           </w:p>
         </w:tc>
@@ -4730,67 +3912,7 @@
                 <w:sz w:val="16"/>
                 <w:szCs w:val="16"/>
               </w:rPr>
-              <w:t xml:space="preserve">System Administrator of 12 servers (Windows, HP-UX, CentOS and </w:t>
-            </w:r>
-            <w:proofErr w:type="spellStart"/>
-            <w:r>
-              <w:rPr>
-                <w:rFonts w:ascii="Tahoma" w:eastAsia="Tahoma" w:hAnsi="Tahoma" w:cs="Tahoma"/>
-                <w:color w:val="000000"/>
-                <w:sz w:val="16"/>
-                <w:szCs w:val="16"/>
-              </w:rPr>
-              <w:t>Redhat</w:t>
-            </w:r>
-            <w:proofErr w:type="spellEnd"/>
-            <w:r>
-              <w:rPr>
-                <w:rFonts w:ascii="Tahoma" w:eastAsia="Tahoma" w:hAnsi="Tahoma" w:cs="Tahoma"/>
-                <w:color w:val="000000"/>
-                <w:sz w:val="16"/>
-                <w:szCs w:val="16"/>
-              </w:rPr>
-              <w:t xml:space="preserve">) running </w:t>
-            </w:r>
-            <w:proofErr w:type="spellStart"/>
-            <w:r>
-              <w:rPr>
-                <w:rFonts w:ascii="Tahoma" w:eastAsia="Tahoma" w:hAnsi="Tahoma" w:cs="Tahoma"/>
-                <w:color w:val="000000"/>
-                <w:sz w:val="16"/>
-                <w:szCs w:val="16"/>
-              </w:rPr>
-              <w:t>Autosys</w:t>
-            </w:r>
-            <w:proofErr w:type="spellEnd"/>
-            <w:r>
-              <w:rPr>
-                <w:rFonts w:ascii="Tahoma" w:eastAsia="Tahoma" w:hAnsi="Tahoma" w:cs="Tahoma"/>
-                <w:color w:val="000000"/>
-                <w:sz w:val="16"/>
-                <w:szCs w:val="16"/>
-              </w:rPr>
-              <w:t xml:space="preserve"> and </w:t>
-            </w:r>
-            <w:proofErr w:type="spellStart"/>
-            <w:r>
-              <w:rPr>
-                <w:rFonts w:ascii="Tahoma" w:eastAsia="Tahoma" w:hAnsi="Tahoma" w:cs="Tahoma"/>
-                <w:color w:val="000000"/>
-                <w:sz w:val="16"/>
-                <w:szCs w:val="16"/>
-              </w:rPr>
-              <w:t>Autosys</w:t>
-            </w:r>
-            <w:proofErr w:type="spellEnd"/>
-            <w:r>
-              <w:rPr>
-                <w:rFonts w:ascii="Tahoma" w:eastAsia="Tahoma" w:hAnsi="Tahoma" w:cs="Tahoma"/>
-                <w:color w:val="000000"/>
-                <w:sz w:val="16"/>
-                <w:szCs w:val="16"/>
-              </w:rPr>
-              <w:t xml:space="preserve"> agents.</w:t>
+              <w:t>System Administrator of 12 servers (Windows, HP-UX, CentOS and Redhat) running Autosys and Autosys agents.</w:t>
             </w:r>
           </w:p>
           <w:p>
@@ -4812,65 +3934,14 @@
                 <w:szCs w:val="16"/>
               </w:rPr>
             </w:pPr>
-            <w:proofErr w:type="spellStart"/>
-            <w:r>
-              <w:rPr>
-                <w:rFonts w:ascii="Tahoma" w:eastAsia="Tahoma" w:hAnsi="Tahoma" w:cs="Tahoma"/>
-                <w:color w:val="000000"/>
-                <w:sz w:val="16"/>
-                <w:szCs w:val="16"/>
-              </w:rPr>
-              <w:t>Autosys</w:t>
-            </w:r>
-            <w:proofErr w:type="spellEnd"/>
-            <w:r>
-              <w:rPr>
-                <w:rFonts w:ascii="Tahoma" w:eastAsia="Tahoma" w:hAnsi="Tahoma" w:cs="Tahoma"/>
-                <w:color w:val="000000"/>
-                <w:sz w:val="16"/>
-                <w:szCs w:val="16"/>
-              </w:rPr>
-              <w:t xml:space="preserve"> Jobs scheduling and troubleshooting of jobs for Windows and </w:t>
-            </w:r>
-            <w:proofErr w:type="gramStart"/>
-            <w:r>
-              <w:rPr>
-                <w:rFonts w:ascii="Tahoma" w:eastAsia="Tahoma" w:hAnsi="Tahoma" w:cs="Tahoma"/>
-                <w:color w:val="000000"/>
-                <w:sz w:val="16"/>
-                <w:szCs w:val="16"/>
-              </w:rPr>
-              <w:t>Unix</w:t>
-            </w:r>
-            <w:proofErr w:type="gramEnd"/>
-            <w:r>
-              <w:rPr>
-                <w:rFonts w:ascii="Tahoma" w:eastAsia="Tahoma" w:hAnsi="Tahoma" w:cs="Tahoma"/>
-                <w:color w:val="000000"/>
-                <w:sz w:val="16"/>
-                <w:szCs w:val="16"/>
-              </w:rPr>
-              <w:t xml:space="preserve"> scripts, SAP, </w:t>
-            </w:r>
-            <w:proofErr w:type="spellStart"/>
-            <w:r>
-              <w:rPr>
-                <w:rFonts w:ascii="Tahoma" w:eastAsia="Tahoma" w:hAnsi="Tahoma" w:cs="Tahoma"/>
-                <w:color w:val="000000"/>
-                <w:sz w:val="16"/>
-                <w:szCs w:val="16"/>
-              </w:rPr>
-              <w:t>Informatica</w:t>
-            </w:r>
-            <w:proofErr w:type="spellEnd"/>
-            <w:r>
-              <w:rPr>
-                <w:rFonts w:ascii="Tahoma" w:eastAsia="Tahoma" w:hAnsi="Tahoma" w:cs="Tahoma"/>
-                <w:color w:val="000000"/>
-                <w:sz w:val="16"/>
-                <w:szCs w:val="16"/>
-              </w:rPr>
-              <w:t xml:space="preserve"> and Hyperion.</w:t>
+            <w:r>
+              <w:rPr>
+                <w:rFonts w:ascii="Tahoma" w:eastAsia="Tahoma" w:hAnsi="Tahoma" w:cs="Tahoma"/>
+                <w:color w:val="000000"/>
+                <w:sz w:val="16"/>
+                <w:szCs w:val="16"/>
+              </w:rPr>
+              <w:t>Autosys Jobs scheduling and troubleshooting of jobs for Windows and Unix scripts, SAP, Informatica and Hyperion.</w:t>
             </w:r>
           </w:p>
           <w:p>
@@ -4899,47 +3970,7 @@
                 <w:sz w:val="16"/>
                 <w:szCs w:val="16"/>
               </w:rPr>
-              <w:t xml:space="preserve">Migration of </w:t>
-            </w:r>
-            <w:proofErr w:type="spellStart"/>
-            <w:r>
-              <w:rPr>
-                <w:rFonts w:ascii="Tahoma" w:eastAsia="Tahoma" w:hAnsi="Tahoma" w:cs="Tahoma"/>
-                <w:color w:val="000000"/>
-                <w:sz w:val="16"/>
-                <w:szCs w:val="16"/>
-              </w:rPr>
-              <w:t>Autosys</w:t>
-            </w:r>
-            <w:proofErr w:type="spellEnd"/>
-            <w:r>
-              <w:rPr>
-                <w:rFonts w:ascii="Tahoma" w:eastAsia="Tahoma" w:hAnsi="Tahoma" w:cs="Tahoma"/>
-                <w:color w:val="000000"/>
-                <w:sz w:val="16"/>
-                <w:szCs w:val="16"/>
-              </w:rPr>
-              <w:t xml:space="preserve"> and </w:t>
-            </w:r>
-            <w:proofErr w:type="spellStart"/>
-            <w:r>
-              <w:rPr>
-                <w:rFonts w:ascii="Tahoma" w:eastAsia="Tahoma" w:hAnsi="Tahoma" w:cs="Tahoma"/>
-                <w:color w:val="000000"/>
-                <w:sz w:val="16"/>
-                <w:szCs w:val="16"/>
-              </w:rPr>
-              <w:t>Autosys</w:t>
-            </w:r>
-            <w:proofErr w:type="spellEnd"/>
-            <w:r>
-              <w:rPr>
-                <w:rFonts w:ascii="Tahoma" w:eastAsia="Tahoma" w:hAnsi="Tahoma" w:cs="Tahoma"/>
-                <w:color w:val="000000"/>
-                <w:sz w:val="16"/>
-                <w:szCs w:val="16"/>
-              </w:rPr>
-              <w:t xml:space="preserve"> servers from one Data Center to other.</w:t>
+              <w:t>Migration of Autosys and Autosys servers from one Data Center to other.</w:t>
             </w:r>
           </w:p>
           <w:p>
@@ -4968,39 +3999,8 @@
                 <w:sz w:val="16"/>
                 <w:szCs w:val="16"/>
               </w:rPr>
-              <w:t>Development of scripts in Batch (Windows) and Bash (Linux/Unix/</w:t>
-            </w:r>
-            <w:proofErr w:type="spellStart"/>
-            <w:r>
-              <w:rPr>
-                <w:rFonts w:ascii="Tahoma" w:eastAsia="Tahoma" w:hAnsi="Tahoma" w:cs="Tahoma"/>
-                <w:color w:val="000000"/>
-                <w:sz w:val="16"/>
-                <w:szCs w:val="16"/>
-              </w:rPr>
-              <w:t>CygWin</w:t>
-            </w:r>
-            <w:proofErr w:type="spellEnd"/>
-            <w:r>
-              <w:rPr>
-                <w:rFonts w:ascii="Tahoma" w:eastAsia="Tahoma" w:hAnsi="Tahoma" w:cs="Tahoma"/>
-                <w:color w:val="000000"/>
-                <w:sz w:val="16"/>
-                <w:szCs w:val="16"/>
-              </w:rPr>
-              <w:t xml:space="preserve">) to automate and improve task for </w:t>
-            </w:r>
-            <w:proofErr w:type="spellStart"/>
-            <w:r>
-              <w:rPr>
-                <w:rFonts w:ascii="Tahoma" w:eastAsia="Tahoma" w:hAnsi="Tahoma" w:cs="Tahoma"/>
-                <w:color w:val="000000"/>
-                <w:sz w:val="16"/>
-                <w:szCs w:val="16"/>
-              </w:rPr>
-              <w:t>Autosys</w:t>
-            </w:r>
-            <w:proofErr w:type="spellEnd"/>
+              <w:t>Development of scripts in Batch (Windows) and Bash (Linux/Unix/CygWin) to automate and improve task for Autosys</w:t>
+            </w:r>
             <w:r>
               <w:rPr>
                 <w:rFonts w:ascii="Tahoma" w:eastAsia="Tahoma" w:hAnsi="Tahoma" w:cs="Tahoma"/>
@@ -5017,27 +4017,7 @@
                 <w:sz w:val="16"/>
                 <w:szCs w:val="16"/>
               </w:rPr>
-              <w:t xml:space="preserve">and </w:t>
-            </w:r>
-            <w:proofErr w:type="spellStart"/>
-            <w:r>
-              <w:rPr>
-                <w:rFonts w:ascii="Tahoma" w:eastAsia="Tahoma" w:hAnsi="Tahoma" w:cs="Tahoma"/>
-                <w:color w:val="000000"/>
-                <w:sz w:val="16"/>
-                <w:szCs w:val="16"/>
-              </w:rPr>
-              <w:t>SysAdmin</w:t>
-            </w:r>
-            <w:proofErr w:type="spellEnd"/>
-            <w:r>
-              <w:rPr>
-                <w:rFonts w:ascii="Tahoma" w:eastAsia="Tahoma" w:hAnsi="Tahoma" w:cs="Tahoma"/>
-                <w:color w:val="000000"/>
-                <w:sz w:val="16"/>
-                <w:szCs w:val="16"/>
-              </w:rPr>
-              <w:t>.</w:t>
+              <w:t>and SysAdmin.</w:t>
             </w:r>
           </w:p>
           <w:p>
@@ -5066,67 +4046,7 @@
                 <w:sz w:val="16"/>
                 <w:szCs w:val="16"/>
               </w:rPr>
-              <w:t xml:space="preserve">Creation of projects to create an </w:t>
-            </w:r>
-            <w:proofErr w:type="spellStart"/>
-            <w:r>
-              <w:rPr>
-                <w:rFonts w:ascii="Tahoma" w:eastAsia="Tahoma" w:hAnsi="Tahoma" w:cs="Tahoma"/>
-                <w:color w:val="000000"/>
-                <w:sz w:val="16"/>
-                <w:szCs w:val="16"/>
-              </w:rPr>
-              <w:t>Autosys</w:t>
-            </w:r>
-            <w:proofErr w:type="spellEnd"/>
-            <w:r>
-              <w:rPr>
-                <w:rFonts w:ascii="Tahoma" w:eastAsia="Tahoma" w:hAnsi="Tahoma" w:cs="Tahoma"/>
-                <w:color w:val="000000"/>
-                <w:sz w:val="16"/>
-                <w:szCs w:val="16"/>
-              </w:rPr>
-              <w:t xml:space="preserve"> CMDB, </w:t>
-            </w:r>
-            <w:proofErr w:type="spellStart"/>
-            <w:r>
-              <w:rPr>
-                <w:rFonts w:ascii="Tahoma" w:eastAsia="Tahoma" w:hAnsi="Tahoma" w:cs="Tahoma"/>
-                <w:color w:val="000000"/>
-                <w:sz w:val="16"/>
-                <w:szCs w:val="16"/>
-              </w:rPr>
-              <w:t>Autosys</w:t>
-            </w:r>
-            <w:proofErr w:type="spellEnd"/>
-            <w:r>
-              <w:rPr>
-                <w:rFonts w:ascii="Tahoma" w:eastAsia="Tahoma" w:hAnsi="Tahoma" w:cs="Tahoma"/>
-                <w:color w:val="000000"/>
-                <w:sz w:val="16"/>
-                <w:szCs w:val="16"/>
-              </w:rPr>
-              <w:t xml:space="preserve"> Jobs cleanup and </w:t>
-            </w:r>
-            <w:proofErr w:type="spellStart"/>
-            <w:r>
-              <w:rPr>
-                <w:rFonts w:ascii="Tahoma" w:eastAsia="Tahoma" w:hAnsi="Tahoma" w:cs="Tahoma"/>
-                <w:color w:val="000000"/>
-                <w:sz w:val="16"/>
-                <w:szCs w:val="16"/>
-              </w:rPr>
-              <w:t>Autosys</w:t>
-            </w:r>
-            <w:proofErr w:type="spellEnd"/>
-            <w:r>
-              <w:rPr>
-                <w:rFonts w:ascii="Tahoma" w:eastAsia="Tahoma" w:hAnsi="Tahoma" w:cs="Tahoma"/>
-                <w:color w:val="000000"/>
-                <w:sz w:val="16"/>
-                <w:szCs w:val="16"/>
-              </w:rPr>
-              <w:t xml:space="preserve"> Servers cleanup.</w:t>
+              <w:t>Creation of projects to create an Autosys CMDB, Autosys Jobs cleanup and Autosys Servers cleanup.</w:t>
             </w:r>
           </w:p>
           <w:p>
@@ -5164,27 +4084,7 @@
                 <w:sz w:val="16"/>
                 <w:szCs w:val="16"/>
               </w:rPr>
-              <w:t xml:space="preserve"> of </w:t>
-            </w:r>
-            <w:proofErr w:type="spellStart"/>
-            <w:r>
-              <w:rPr>
-                <w:rFonts w:ascii="Tahoma" w:eastAsia="Tahoma" w:hAnsi="Tahoma" w:cs="Tahoma"/>
-                <w:color w:val="000000"/>
-                <w:sz w:val="16"/>
-                <w:szCs w:val="16"/>
-              </w:rPr>
-              <w:t>Autosys</w:t>
-            </w:r>
-            <w:proofErr w:type="spellEnd"/>
-            <w:r>
-              <w:rPr>
-                <w:rFonts w:ascii="Tahoma" w:eastAsia="Tahoma" w:hAnsi="Tahoma" w:cs="Tahoma"/>
-                <w:color w:val="000000"/>
-                <w:sz w:val="16"/>
-                <w:szCs w:val="16"/>
-              </w:rPr>
-              <w:t xml:space="preserve"> tools in Ruby and Perl</w:t>
+              <w:t xml:space="preserve"> of Autosys tools in Ruby and Perl</w:t>
             </w:r>
             <w:r>
               <w:rPr>
@@ -5389,7 +4289,6 @@
                 <w:lang w:val="es-MX"/>
               </w:rPr>
             </w:pPr>
-            <w:proofErr w:type="spellStart"/>
             <w:r>
               <w:rPr>
                 <w:rFonts w:ascii="Tahoma" w:eastAsia="Tahoma" w:hAnsi="Tahoma" w:cs="Tahoma"/>
@@ -5400,61 +4299,8 @@
                 <w:szCs w:val="16"/>
                 <w:lang w:val="es-MX"/>
               </w:rPr>
-              <w:t>Softtek</w:t>
-            </w:r>
-            <w:proofErr w:type="spellEnd"/>
-            <w:r>
-              <w:rPr>
-                <w:rFonts w:ascii="Tahoma" w:eastAsia="Tahoma" w:hAnsi="Tahoma" w:cs="Tahoma"/>
-                <w:i w:val="0"/>
-                <w:iCs w:val="0"/>
-                <w:color w:val="000000"/>
-                <w:sz w:val="16"/>
-                <w:szCs w:val="16"/>
-                <w:lang w:val="es-MX"/>
-              </w:rPr>
-              <w:t xml:space="preserve"> </w:t>
-            </w:r>
-            <w:proofErr w:type="spellStart"/>
-            <w:r>
-              <w:rPr>
-                <w:rFonts w:ascii="Tahoma" w:eastAsia="Tahoma" w:hAnsi="Tahoma" w:cs="Tahoma"/>
-                <w:i w:val="0"/>
-                <w:iCs w:val="0"/>
-                <w:color w:val="000000"/>
-                <w:sz w:val="16"/>
-                <w:szCs w:val="16"/>
-                <w:lang w:val="es-MX"/>
-              </w:rPr>
-              <w:t>Information</w:t>
-            </w:r>
-            <w:proofErr w:type="spellEnd"/>
-            <w:r>
-              <w:rPr>
-                <w:rFonts w:ascii="Tahoma" w:eastAsia="Tahoma" w:hAnsi="Tahoma" w:cs="Tahoma"/>
-                <w:i w:val="0"/>
-                <w:iCs w:val="0"/>
-                <w:color w:val="000000"/>
-                <w:sz w:val="16"/>
-                <w:szCs w:val="16"/>
-                <w:lang w:val="es-MX"/>
-              </w:rPr>
-              <w:t xml:space="preserve"> </w:t>
-            </w:r>
-            <w:proofErr w:type="spellStart"/>
-            <w:r>
-              <w:rPr>
-                <w:rFonts w:ascii="Tahoma" w:eastAsia="Tahoma" w:hAnsi="Tahoma" w:cs="Tahoma"/>
-                <w:i w:val="0"/>
-                <w:iCs w:val="0"/>
-                <w:color w:val="000000"/>
-                <w:sz w:val="16"/>
-                <w:szCs w:val="16"/>
-                <w:lang w:val="es-MX"/>
-              </w:rPr>
-              <w:t>Services</w:t>
-            </w:r>
-            <w:proofErr w:type="spellEnd"/>
+              <w:t>Softtek Information Services</w:t>
+            </w:r>
             <w:r>
               <w:rPr>
                 <w:rFonts w:ascii="Tahoma" w:eastAsia="Tahoma" w:hAnsi="Tahoma" w:cs="Tahoma"/>
@@ -5494,37 +4340,7 @@
                 <w:szCs w:val="16"/>
                 <w:lang w:val="es-MX"/>
               </w:rPr>
-              <w:t xml:space="preserve">, </w:t>
-            </w:r>
-            <w:proofErr w:type="spellStart"/>
-            <w:r>
-              <w:rPr>
-                <w:rFonts w:ascii="Tahoma" w:eastAsia="Tahoma" w:hAnsi="Tahoma" w:cs="Tahoma"/>
-                <w:b w:val="0"/>
-                <w:bCs w:val="0"/>
-                <w:i w:val="0"/>
-                <w:iCs w:val="0"/>
-                <w:color w:val="000000"/>
-                <w:sz w:val="16"/>
-                <w:szCs w:val="16"/>
-                <w:lang w:val="es-MX"/>
-              </w:rPr>
-              <w:t>Mex</w:t>
-            </w:r>
-            <w:proofErr w:type="spellEnd"/>
-            <w:r>
-              <w:rPr>
-                <w:rFonts w:ascii="Tahoma" w:eastAsia="Tahoma" w:hAnsi="Tahoma" w:cs="Tahoma"/>
-                <w:b w:val="0"/>
-                <w:bCs w:val="0"/>
-                <w:i w:val="0"/>
-                <w:iCs w:val="0"/>
-                <w:color w:val="000000"/>
-                <w:sz w:val="16"/>
-                <w:szCs w:val="16"/>
-                <w:lang w:val="es-MX"/>
-              </w:rPr>
-              <w:t>.</w:t>
+              <w:t>, Mex.</w:t>
             </w:r>
           </w:p>
         </w:tc>
@@ -5747,27 +4563,7 @@
                 <w:sz w:val="16"/>
                 <w:szCs w:val="16"/>
               </w:rPr>
-              <w:t xml:space="preserve">Development of new scripts and Improvements of old scripts in Perl and Python used to automate deployments of games on Blaze and monitoring of game servers using Nagios and </w:t>
-            </w:r>
-            <w:proofErr w:type="spellStart"/>
-            <w:r>
-              <w:rPr>
-                <w:rFonts w:ascii="Tahoma" w:eastAsia="Tahoma" w:hAnsi="Tahoma" w:cs="Tahoma"/>
-                <w:color w:val="000000"/>
-                <w:sz w:val="16"/>
-                <w:szCs w:val="16"/>
-              </w:rPr>
-              <w:t>Cactis</w:t>
-            </w:r>
-            <w:proofErr w:type="spellEnd"/>
-            <w:r>
-              <w:rPr>
-                <w:rFonts w:ascii="Tahoma" w:eastAsia="Tahoma" w:hAnsi="Tahoma" w:cs="Tahoma"/>
-                <w:color w:val="000000"/>
-                <w:sz w:val="16"/>
-                <w:szCs w:val="16"/>
-              </w:rPr>
-              <w:t>.</w:t>
+              <w:t>Development of new scripts and Improvements of old scripts in Perl and Python used to automate deployments of games on Blaze and monitoring of game servers using Nagios and Cactis.</w:t>
             </w:r>
           </w:p>
           <w:p>
@@ -5893,7 +4689,6 @@
                 <w:lang w:val="es-MX"/>
               </w:rPr>
             </w:pPr>
-            <w:proofErr w:type="spellStart"/>
             <w:r>
               <w:rPr>
                 <w:rFonts w:ascii="Tahoma" w:eastAsia="Tahoma" w:hAnsi="Tahoma" w:cs="Tahoma"/>
@@ -5904,61 +4699,8 @@
                 <w:szCs w:val="16"/>
                 <w:lang w:val="es-MX"/>
               </w:rPr>
-              <w:t>Softtek</w:t>
-            </w:r>
-            <w:proofErr w:type="spellEnd"/>
-            <w:r>
-              <w:rPr>
-                <w:rFonts w:ascii="Tahoma" w:eastAsia="Tahoma" w:hAnsi="Tahoma" w:cs="Tahoma"/>
-                <w:i w:val="0"/>
-                <w:iCs w:val="0"/>
-                <w:color w:val="000000"/>
-                <w:sz w:val="16"/>
-                <w:szCs w:val="16"/>
-                <w:lang w:val="es-MX"/>
-              </w:rPr>
-              <w:t xml:space="preserve"> </w:t>
-            </w:r>
-            <w:proofErr w:type="spellStart"/>
-            <w:r>
-              <w:rPr>
-                <w:rFonts w:ascii="Tahoma" w:eastAsia="Tahoma" w:hAnsi="Tahoma" w:cs="Tahoma"/>
-                <w:i w:val="0"/>
-                <w:iCs w:val="0"/>
-                <w:color w:val="000000"/>
-                <w:sz w:val="16"/>
-                <w:szCs w:val="16"/>
-                <w:lang w:val="es-MX"/>
-              </w:rPr>
-              <w:t>Information</w:t>
-            </w:r>
-            <w:proofErr w:type="spellEnd"/>
-            <w:r>
-              <w:rPr>
-                <w:rFonts w:ascii="Tahoma" w:eastAsia="Tahoma" w:hAnsi="Tahoma" w:cs="Tahoma"/>
-                <w:i w:val="0"/>
-                <w:iCs w:val="0"/>
-                <w:color w:val="000000"/>
-                <w:sz w:val="16"/>
-                <w:szCs w:val="16"/>
-                <w:lang w:val="es-MX"/>
-              </w:rPr>
-              <w:t xml:space="preserve"> </w:t>
-            </w:r>
-            <w:proofErr w:type="spellStart"/>
-            <w:r>
-              <w:rPr>
-                <w:rFonts w:ascii="Tahoma" w:eastAsia="Tahoma" w:hAnsi="Tahoma" w:cs="Tahoma"/>
-                <w:i w:val="0"/>
-                <w:iCs w:val="0"/>
-                <w:color w:val="000000"/>
-                <w:sz w:val="16"/>
-                <w:szCs w:val="16"/>
-                <w:lang w:val="es-MX"/>
-              </w:rPr>
-              <w:t>Services</w:t>
-            </w:r>
-            <w:proofErr w:type="spellEnd"/>
+              <w:t>Softtek Information Services</w:t>
+            </w:r>
             <w:r>
               <w:rPr>
                 <w:rFonts w:ascii="Tahoma" w:eastAsia="Tahoma" w:hAnsi="Tahoma" w:cs="Tahoma"/>
@@ -5995,22 +4737,8 @@
                 <w:szCs w:val="16"/>
                 <w:lang w:val="es-MX"/>
               </w:rPr>
-              <w:t xml:space="preserve">International </w:t>
-            </w:r>
-            <w:proofErr w:type="spellStart"/>
-            <w:r>
-              <w:rPr>
-                <w:rFonts w:ascii="Tahoma" w:eastAsia="Tahoma" w:hAnsi="Tahoma" w:cs="Tahoma"/>
-                <w:i w:val="0"/>
-                <w:iCs w:val="0"/>
-                <w:color w:val="000000"/>
-                <w:sz w:val="16"/>
-                <w:szCs w:val="16"/>
-                <w:lang w:val="es-MX"/>
-              </w:rPr>
-              <w:t>Integration</w:t>
-            </w:r>
-            <w:proofErr w:type="spellEnd"/>
+              <w:t>International Integration</w:t>
+            </w:r>
             <w:r>
               <w:rPr>
                 <w:rFonts w:ascii="Tahoma" w:eastAsia="Tahoma" w:hAnsi="Tahoma" w:cs="Tahoma"/>
@@ -6062,37 +4790,7 @@
                 <w:szCs w:val="16"/>
                 <w:lang w:val="es-MX"/>
               </w:rPr>
-              <w:t xml:space="preserve">, </w:t>
-            </w:r>
-            <w:proofErr w:type="spellStart"/>
-            <w:r>
-              <w:rPr>
-                <w:rFonts w:ascii="Tahoma" w:eastAsia="Tahoma" w:hAnsi="Tahoma" w:cs="Tahoma"/>
-                <w:b w:val="0"/>
-                <w:bCs w:val="0"/>
-                <w:i w:val="0"/>
-                <w:iCs w:val="0"/>
-                <w:color w:val="000000"/>
-                <w:sz w:val="16"/>
-                <w:szCs w:val="16"/>
-                <w:lang w:val="es-MX"/>
-              </w:rPr>
-              <w:t>Mex</w:t>
-            </w:r>
-            <w:proofErr w:type="spellEnd"/>
-            <w:r>
-              <w:rPr>
-                <w:rFonts w:ascii="Tahoma" w:eastAsia="Tahoma" w:hAnsi="Tahoma" w:cs="Tahoma"/>
-                <w:b w:val="0"/>
-                <w:bCs w:val="0"/>
-                <w:i w:val="0"/>
-                <w:iCs w:val="0"/>
-                <w:color w:val="000000"/>
-                <w:sz w:val="16"/>
-                <w:szCs w:val="16"/>
-                <w:lang w:val="es-MX"/>
-              </w:rPr>
-              <w:t>.</w:t>
+              <w:t>, Mex.</w:t>
             </w:r>
           </w:p>
         </w:tc>
@@ -6308,27 +5006,7 @@
                 <w:sz w:val="16"/>
                 <w:szCs w:val="16"/>
               </w:rPr>
-              <w:t xml:space="preserve">The platform and technical distribution of the teams in all these projects were: 50% of the teams </w:t>
-            </w:r>
-            <w:proofErr w:type="gramStart"/>
-            <w:r>
-              <w:rPr>
-                <w:rFonts w:ascii="Tahoma" w:eastAsia="Tahoma" w:hAnsi="Tahoma" w:cs="Tahoma"/>
-                <w:color w:val="000000"/>
-                <w:sz w:val="16"/>
-                <w:szCs w:val="16"/>
-              </w:rPr>
-              <w:t>Unix</w:t>
-            </w:r>
-            <w:proofErr w:type="gramEnd"/>
-            <w:r>
-              <w:rPr>
-                <w:rFonts w:ascii="Tahoma" w:eastAsia="Tahoma" w:hAnsi="Tahoma" w:cs="Tahoma"/>
-                <w:color w:val="000000"/>
-                <w:sz w:val="16"/>
-                <w:szCs w:val="16"/>
-              </w:rPr>
-              <w:t xml:space="preserve"> based, 30% of the teams Mainframe based and 20% of the teams functional.</w:t>
+              <w:t>The platform and technical distribution of the teams in all these projects were: 50% of the teams Unix based, 30% of the teams Mainframe based and 20% of the teams functional.</w:t>
             </w:r>
           </w:p>
           <w:p>
@@ -6353,27 +5031,7 @@
                 <w:sz w:val="16"/>
                 <w:szCs w:val="16"/>
               </w:rPr>
-              <w:t xml:space="preserve">Hands-On on many </w:t>
-            </w:r>
-            <w:proofErr w:type="gramStart"/>
-            <w:r>
-              <w:rPr>
-                <w:rFonts w:ascii="Tahoma" w:eastAsia="Tahoma" w:hAnsi="Tahoma" w:cs="Tahoma"/>
-                <w:color w:val="000000"/>
-                <w:sz w:val="16"/>
-                <w:szCs w:val="16"/>
-              </w:rPr>
-              <w:t>Unix</w:t>
-            </w:r>
-            <w:proofErr w:type="gramEnd"/>
-            <w:r>
-              <w:rPr>
-                <w:rFonts w:ascii="Tahoma" w:eastAsia="Tahoma" w:hAnsi="Tahoma" w:cs="Tahoma"/>
-                <w:color w:val="000000"/>
-                <w:sz w:val="16"/>
-                <w:szCs w:val="16"/>
-              </w:rPr>
-              <w:t xml:space="preserve"> technical issues and technical coordination on Mainframe technical issues.</w:t>
+              <w:t>Hands-On on many Unix technical issues and technical coordination on Mainframe technical issues.</w:t>
             </w:r>
           </w:p>
           <w:p>
@@ -6473,27 +5131,7 @@
                 <w:sz w:val="16"/>
                 <w:szCs w:val="16"/>
               </w:rPr>
-              <w:t xml:space="preserve">Business assessment, definition and documentation to implement a new business service in </w:t>
-            </w:r>
-            <w:proofErr w:type="spellStart"/>
-            <w:r>
-              <w:rPr>
-                <w:rFonts w:ascii="Tahoma" w:eastAsia="Tahoma" w:hAnsi="Tahoma" w:cs="Tahoma"/>
-                <w:color w:val="000000"/>
-                <w:sz w:val="16"/>
-                <w:szCs w:val="16"/>
-              </w:rPr>
-              <w:t>Softtek</w:t>
-            </w:r>
-            <w:proofErr w:type="spellEnd"/>
-            <w:r>
-              <w:rPr>
-                <w:rFonts w:ascii="Tahoma" w:eastAsia="Tahoma" w:hAnsi="Tahoma" w:cs="Tahoma"/>
-                <w:color w:val="000000"/>
-                <w:sz w:val="16"/>
-                <w:szCs w:val="16"/>
-              </w:rPr>
-              <w:t>.</w:t>
+              <w:t>Business assessment, definition and documentation to implement a new business service in Softtek.</w:t>
             </w:r>
           </w:p>
           <w:p>
@@ -6593,7 +5231,6 @@
                 <w:lang w:val="es-MX"/>
               </w:rPr>
             </w:pPr>
-            <w:proofErr w:type="spellStart"/>
             <w:r>
               <w:rPr>
                 <w:rFonts w:ascii="Tahoma" w:eastAsia="Tahoma" w:hAnsi="Tahoma" w:cs="Tahoma"/>
@@ -6604,61 +5241,8 @@
                 <w:szCs w:val="16"/>
                 <w:lang w:val="es-MX"/>
               </w:rPr>
-              <w:t>Softtek</w:t>
-            </w:r>
-            <w:proofErr w:type="spellEnd"/>
-            <w:r>
-              <w:rPr>
-                <w:rFonts w:ascii="Tahoma" w:eastAsia="Tahoma" w:hAnsi="Tahoma" w:cs="Tahoma"/>
-                <w:i w:val="0"/>
-                <w:iCs w:val="0"/>
-                <w:color w:val="000000"/>
-                <w:sz w:val="16"/>
-                <w:szCs w:val="16"/>
-                <w:lang w:val="es-MX"/>
-              </w:rPr>
-              <w:t xml:space="preserve"> </w:t>
-            </w:r>
-            <w:proofErr w:type="spellStart"/>
-            <w:r>
-              <w:rPr>
-                <w:rFonts w:ascii="Tahoma" w:eastAsia="Tahoma" w:hAnsi="Tahoma" w:cs="Tahoma"/>
-                <w:i w:val="0"/>
-                <w:iCs w:val="0"/>
-                <w:color w:val="000000"/>
-                <w:sz w:val="16"/>
-                <w:szCs w:val="16"/>
-                <w:lang w:val="es-MX"/>
-              </w:rPr>
-              <w:t>Information</w:t>
-            </w:r>
-            <w:proofErr w:type="spellEnd"/>
-            <w:r>
-              <w:rPr>
-                <w:rFonts w:ascii="Tahoma" w:eastAsia="Tahoma" w:hAnsi="Tahoma" w:cs="Tahoma"/>
-                <w:i w:val="0"/>
-                <w:iCs w:val="0"/>
-                <w:color w:val="000000"/>
-                <w:sz w:val="16"/>
-                <w:szCs w:val="16"/>
-                <w:lang w:val="es-MX"/>
-              </w:rPr>
-              <w:t xml:space="preserve"> </w:t>
-            </w:r>
-            <w:proofErr w:type="spellStart"/>
-            <w:r>
-              <w:rPr>
-                <w:rFonts w:ascii="Tahoma" w:eastAsia="Tahoma" w:hAnsi="Tahoma" w:cs="Tahoma"/>
-                <w:i w:val="0"/>
-                <w:iCs w:val="0"/>
-                <w:color w:val="000000"/>
-                <w:sz w:val="16"/>
-                <w:szCs w:val="16"/>
-                <w:lang w:val="es-MX"/>
-              </w:rPr>
-              <w:t>Services</w:t>
-            </w:r>
-            <w:proofErr w:type="spellEnd"/>
+              <w:t>Softtek Information Services</w:t>
+            </w:r>
             <w:r>
               <w:rPr>
                 <w:rFonts w:ascii="Tahoma" w:eastAsia="Tahoma" w:hAnsi="Tahoma" w:cs="Tahoma"/>
@@ -6697,37 +5281,7 @@
                 <w:szCs w:val="16"/>
                 <w:lang w:val="es-MX"/>
               </w:rPr>
-              <w:t xml:space="preserve">Aguascalientes, </w:t>
-            </w:r>
-            <w:proofErr w:type="spellStart"/>
-            <w:r>
-              <w:rPr>
-                <w:rFonts w:ascii="Tahoma" w:eastAsia="Tahoma" w:hAnsi="Tahoma" w:cs="Tahoma"/>
-                <w:b w:val="0"/>
-                <w:bCs w:val="0"/>
-                <w:i w:val="0"/>
-                <w:iCs w:val="0"/>
-                <w:color w:val="000000"/>
-                <w:sz w:val="16"/>
-                <w:szCs w:val="16"/>
-                <w:lang w:val="es-MX"/>
-              </w:rPr>
-              <w:t>Mex</w:t>
-            </w:r>
-            <w:proofErr w:type="spellEnd"/>
-            <w:r>
-              <w:rPr>
-                <w:rFonts w:ascii="Tahoma" w:eastAsia="Tahoma" w:hAnsi="Tahoma" w:cs="Tahoma"/>
-                <w:b w:val="0"/>
-                <w:bCs w:val="0"/>
-                <w:i w:val="0"/>
-                <w:iCs w:val="0"/>
-                <w:color w:val="000000"/>
-                <w:sz w:val="16"/>
-                <w:szCs w:val="16"/>
-                <w:lang w:val="es-MX"/>
-              </w:rPr>
-              <w:t>.</w:t>
+              <w:t>Aguascalientes, Mex.</w:t>
             </w:r>
           </w:p>
         </w:tc>
@@ -6918,76 +5472,16 @@
                 <w:sz w:val="16"/>
                 <w:szCs w:val="16"/>
               </w:rPr>
-              <w:t>Incident and Problem manager of SUN Identity Manager Infrastructure (</w:t>
-            </w:r>
-            <w:proofErr w:type="spellStart"/>
-            <w:r>
-              <w:rPr>
-                <w:rFonts w:ascii="Tahoma" w:eastAsia="Tahoma" w:hAnsi="Tahoma" w:cs="Tahoma"/>
-                <w:color w:val="000000"/>
-                <w:sz w:val="16"/>
-                <w:szCs w:val="16"/>
-              </w:rPr>
-              <w:t>IdM</w:t>
-            </w:r>
-            <w:proofErr w:type="spellEnd"/>
-            <w:r>
-              <w:rPr>
-                <w:rFonts w:ascii="Tahoma" w:eastAsia="Tahoma" w:hAnsi="Tahoma" w:cs="Tahoma"/>
-                <w:color w:val="000000"/>
-                <w:sz w:val="16"/>
-                <w:szCs w:val="16"/>
-              </w:rPr>
-              <w:t xml:space="preserve">) using tools like Bugzilla </w:t>
-            </w:r>
-            <w:r>
-              <w:rPr>
-                <w:rFonts w:ascii="Tahoma" w:eastAsia="Tahoma" w:hAnsi="Tahoma" w:cs="Tahoma"/>
-                <w:color w:val="000000"/>
-                <w:sz w:val="16"/>
-                <w:szCs w:val="16"/>
-              </w:rPr>
-              <w:t xml:space="preserve">for tracking and </w:t>
-            </w:r>
-            <w:proofErr w:type="gramStart"/>
-            <w:r>
-              <w:rPr>
-                <w:rFonts w:ascii="Tahoma" w:eastAsia="Tahoma" w:hAnsi="Tahoma" w:cs="Tahoma"/>
-                <w:color w:val="000000"/>
-                <w:sz w:val="16"/>
-                <w:szCs w:val="16"/>
-              </w:rPr>
-              <w:t>Unix</w:t>
-            </w:r>
-            <w:proofErr w:type="gramEnd"/>
-            <w:r>
-              <w:rPr>
-                <w:rFonts w:ascii="Tahoma" w:eastAsia="Tahoma" w:hAnsi="Tahoma" w:cs="Tahoma"/>
-                <w:color w:val="000000"/>
-                <w:sz w:val="16"/>
-                <w:szCs w:val="16"/>
-              </w:rPr>
-              <w:t xml:space="preserve"> tools and </w:t>
-            </w:r>
-            <w:proofErr w:type="spellStart"/>
-            <w:r>
-              <w:rPr>
-                <w:rFonts w:ascii="Tahoma" w:eastAsia="Tahoma" w:hAnsi="Tahoma" w:cs="Tahoma"/>
-                <w:color w:val="000000"/>
-                <w:sz w:val="16"/>
-                <w:szCs w:val="16"/>
-              </w:rPr>
-              <w:t>Splunk</w:t>
-            </w:r>
-            <w:proofErr w:type="spellEnd"/>
-            <w:r>
-              <w:rPr>
-                <w:rFonts w:ascii="Tahoma" w:eastAsia="Tahoma" w:hAnsi="Tahoma" w:cs="Tahoma"/>
-                <w:color w:val="000000"/>
-                <w:sz w:val="16"/>
-                <w:szCs w:val="16"/>
-              </w:rPr>
-              <w:t xml:space="preserve"> to incident analysis.</w:t>
+              <w:t xml:space="preserve">Incident and Problem manager of SUN Identity Manager Infrastructure (IdM) using tools like Bugzilla </w:t>
+            </w:r>
+            <w:r>
+              <w:rPr>
+                <w:rFonts w:ascii="Tahoma" w:eastAsia="Tahoma" w:hAnsi="Tahoma" w:cs="Tahoma"/>
+                <w:color w:val="000000"/>
+                <w:sz w:val="16"/>
+                <w:szCs w:val="16"/>
+              </w:rPr>
+              <w:t>for tracking and Unix tools and Splunk to incident analysis.</w:t>
             </w:r>
           </w:p>
           <w:p>
@@ -7012,27 +5506,7 @@
                 <w:sz w:val="16"/>
                 <w:szCs w:val="16"/>
               </w:rPr>
-              <w:t xml:space="preserve">Change and Release Manager based on ITIL, using version control tools such as CVS, Subversion, </w:t>
-            </w:r>
-            <w:proofErr w:type="spellStart"/>
-            <w:r>
-              <w:rPr>
-                <w:rFonts w:ascii="Tahoma" w:eastAsia="Tahoma" w:hAnsi="Tahoma" w:cs="Tahoma"/>
-                <w:color w:val="000000"/>
-                <w:sz w:val="16"/>
-                <w:szCs w:val="16"/>
-              </w:rPr>
-              <w:t>Git</w:t>
-            </w:r>
-            <w:proofErr w:type="spellEnd"/>
-            <w:r>
-              <w:rPr>
-                <w:rFonts w:ascii="Tahoma" w:eastAsia="Tahoma" w:hAnsi="Tahoma" w:cs="Tahoma"/>
-                <w:color w:val="000000"/>
-                <w:sz w:val="16"/>
-                <w:szCs w:val="16"/>
-              </w:rPr>
-              <w:t xml:space="preserve"> and scripts to automate releases.</w:t>
+              <w:t>Change and Release Manager based on ITIL, using version control tools such as CVS, Subversion, Git and scripts to automate releases.</w:t>
             </w:r>
           </w:p>
           <w:p>
@@ -7107,47 +5581,7 @@
                 <w:sz w:val="16"/>
                 <w:szCs w:val="16"/>
               </w:rPr>
-              <w:t>Infrastructure Architect in charge of the Design and Implementation of the entire infrastructure of SUN Identity Manager Infrastructure (</w:t>
-            </w:r>
-            <w:proofErr w:type="spellStart"/>
-            <w:r>
-              <w:rPr>
-                <w:rFonts w:ascii="Tahoma" w:eastAsia="Tahoma" w:hAnsi="Tahoma" w:cs="Tahoma"/>
-                <w:color w:val="000000"/>
-                <w:sz w:val="16"/>
-                <w:szCs w:val="16"/>
-              </w:rPr>
-              <w:t>IdM</w:t>
-            </w:r>
-            <w:proofErr w:type="spellEnd"/>
-            <w:r>
-              <w:rPr>
-                <w:rFonts w:ascii="Tahoma" w:eastAsia="Tahoma" w:hAnsi="Tahoma" w:cs="Tahoma"/>
-                <w:color w:val="000000"/>
-                <w:sz w:val="16"/>
-                <w:szCs w:val="16"/>
-              </w:rPr>
-              <w:t xml:space="preserve">) and </w:t>
-            </w:r>
-            <w:proofErr w:type="spellStart"/>
-            <w:r>
-              <w:rPr>
-                <w:rFonts w:ascii="Tahoma" w:eastAsia="Tahoma" w:hAnsi="Tahoma" w:cs="Tahoma"/>
-                <w:color w:val="000000"/>
-                <w:sz w:val="16"/>
-                <w:szCs w:val="16"/>
-              </w:rPr>
-              <w:t>Verdasys</w:t>
-            </w:r>
-            <w:proofErr w:type="spellEnd"/>
-            <w:r>
-              <w:rPr>
-                <w:rFonts w:ascii="Tahoma" w:eastAsia="Tahoma" w:hAnsi="Tahoma" w:cs="Tahoma"/>
-                <w:color w:val="000000"/>
-                <w:sz w:val="16"/>
-                <w:szCs w:val="16"/>
-              </w:rPr>
-              <w:t xml:space="preserve"> Digital Guardian at GE Commercial Finance.</w:t>
+              <w:t>Infrastructure Architect in charge of the Design and Implementation of the entire infrastructure of SUN Identity Manager Infrastructure (IdM) and Verdasys Digital Guardian at GE Commercial Finance.</w:t>
             </w:r>
           </w:p>
           <w:p>
@@ -7172,27 +5606,7 @@
                 <w:sz w:val="16"/>
                 <w:szCs w:val="16"/>
               </w:rPr>
-              <w:t xml:space="preserve">Install and Setup of an Enterprise Data Loss Prevention server application (Digital Guardian by </w:t>
-            </w:r>
-            <w:proofErr w:type="spellStart"/>
-            <w:r>
-              <w:rPr>
-                <w:rFonts w:ascii="Tahoma" w:eastAsia="Tahoma" w:hAnsi="Tahoma" w:cs="Tahoma"/>
-                <w:color w:val="000000"/>
-                <w:sz w:val="16"/>
-                <w:szCs w:val="16"/>
-              </w:rPr>
-              <w:t>Verdasys</w:t>
-            </w:r>
-            <w:proofErr w:type="spellEnd"/>
-            <w:r>
-              <w:rPr>
-                <w:rFonts w:ascii="Tahoma" w:eastAsia="Tahoma" w:hAnsi="Tahoma" w:cs="Tahoma"/>
-                <w:color w:val="000000"/>
-                <w:sz w:val="16"/>
-                <w:szCs w:val="16"/>
-              </w:rPr>
-              <w:t>) to be used in the client company (GE). Setup of the Digital Guardian clients and definition of the policies to be used in the users computers.</w:t>
+              <w:t>Install and Setup of an Enterprise Data Loss Prevention server application (Digital Guardian by Verdasys) to be used in the client company (GE). Setup of the Digital Guardian clients and definition of the policies to be used in the users computers.</w:t>
             </w:r>
           </w:p>
           <w:p>
@@ -7217,27 +5631,7 @@
                 <w:sz w:val="16"/>
                 <w:szCs w:val="16"/>
               </w:rPr>
-              <w:t>Installation and configuration of SUN Identity Manager (</w:t>
-            </w:r>
-            <w:proofErr w:type="spellStart"/>
-            <w:r>
-              <w:rPr>
-                <w:rFonts w:ascii="Tahoma" w:eastAsia="Tahoma" w:hAnsi="Tahoma" w:cs="Tahoma"/>
-                <w:color w:val="000000"/>
-                <w:sz w:val="16"/>
-                <w:szCs w:val="16"/>
-              </w:rPr>
-              <w:t>IdM</w:t>
-            </w:r>
-            <w:proofErr w:type="spellEnd"/>
-            <w:r>
-              <w:rPr>
-                <w:rFonts w:ascii="Tahoma" w:eastAsia="Tahoma" w:hAnsi="Tahoma" w:cs="Tahoma"/>
-                <w:color w:val="000000"/>
-                <w:sz w:val="16"/>
-                <w:szCs w:val="16"/>
-              </w:rPr>
-              <w:t>) in 4 different environments (Development, QA, Stage and Production)</w:t>
+              <w:t>Installation and configuration of SUN Identity Manager (IdM) in 4 different environments (Development, QA, Stage and Production)</w:t>
             </w:r>
           </w:p>
           <w:p>
@@ -7262,19 +5656,8 @@
                 <w:sz w:val="16"/>
                 <w:szCs w:val="16"/>
               </w:rPr>
-              <w:t xml:space="preserve">Support and Maintenance of 18 UNIX servers (Web, Application, Database and Load Balancer) in 4 different environments (Development, QA, Stage and Production) used by SUN </w:t>
-            </w:r>
-            <w:proofErr w:type="spellStart"/>
-            <w:r>
-              <w:rPr>
-                <w:rFonts w:ascii="Tahoma" w:eastAsia="Tahoma" w:hAnsi="Tahoma" w:cs="Tahoma"/>
-                <w:color w:val="000000"/>
-                <w:sz w:val="16"/>
-                <w:szCs w:val="16"/>
-              </w:rPr>
-              <w:t>IdM</w:t>
-            </w:r>
-            <w:proofErr w:type="spellEnd"/>
+              <w:t>Support and Maintenance of 18 UNIX servers (Web, Application, Database and Load Balancer) in 4 different environments (Development, QA, Stage and Production) used by SUN IdM</w:t>
+            </w:r>
           </w:p>
           <w:p>
             <w:pPr>
@@ -7299,27 +5682,7 @@
                 <w:sz w:val="16"/>
                 <w:szCs w:val="16"/>
               </w:rPr>
-              <w:t xml:space="preserve">Install, setup, support and maintenance of monitoring applications such as Topaz, </w:t>
-            </w:r>
-            <w:proofErr w:type="spellStart"/>
-            <w:r>
-              <w:rPr>
-                <w:rFonts w:ascii="Tahoma" w:eastAsia="Tahoma" w:hAnsi="Tahoma" w:cs="Tahoma"/>
-                <w:color w:val="000000"/>
-                <w:sz w:val="16"/>
-                <w:szCs w:val="16"/>
-              </w:rPr>
-              <w:t>Sitescope</w:t>
-            </w:r>
-            <w:proofErr w:type="spellEnd"/>
-            <w:r>
-              <w:rPr>
-                <w:rFonts w:ascii="Tahoma" w:eastAsia="Tahoma" w:hAnsi="Tahoma" w:cs="Tahoma"/>
-                <w:color w:val="000000"/>
-                <w:sz w:val="16"/>
-                <w:szCs w:val="16"/>
-              </w:rPr>
-              <w:t>, Big Brother, Big Sister and Nagios to monitoring of 18 UNIX servers and services to prevent in advance possible incidents.</w:t>
+              <w:t>Install, setup, support and maintenance of monitoring applications such as Topaz, Sitescope, Big Brother, Big Sister and Nagios to monitoring of 18 UNIX servers and services to prevent in advance possible incidents.</w:t>
             </w:r>
           </w:p>
           <w:p>
@@ -7439,67 +5802,7 @@
                 <w:sz w:val="16"/>
                 <w:szCs w:val="16"/>
               </w:rPr>
-              <w:t xml:space="preserve">Install, Setup, Support and Maintenance of WebLogic, then </w:t>
-            </w:r>
-            <w:proofErr w:type="spellStart"/>
-            <w:r>
-              <w:rPr>
-                <w:rFonts w:ascii="Tahoma" w:eastAsia="Tahoma" w:hAnsi="Tahoma" w:cs="Tahoma"/>
-                <w:color w:val="000000"/>
-                <w:sz w:val="16"/>
-                <w:szCs w:val="16"/>
-              </w:rPr>
-              <w:t>JBoss</w:t>
-            </w:r>
-            <w:proofErr w:type="spellEnd"/>
-            <w:r>
-              <w:rPr>
-                <w:rFonts w:ascii="Tahoma" w:eastAsia="Tahoma" w:hAnsi="Tahoma" w:cs="Tahoma"/>
-                <w:color w:val="000000"/>
-                <w:sz w:val="16"/>
-                <w:szCs w:val="16"/>
-              </w:rPr>
-              <w:t>, Apache and F5 to use the SUN Identity Manager (</w:t>
-            </w:r>
-            <w:proofErr w:type="spellStart"/>
-            <w:r>
-              <w:rPr>
-                <w:rFonts w:ascii="Tahoma" w:eastAsia="Tahoma" w:hAnsi="Tahoma" w:cs="Tahoma"/>
-                <w:color w:val="000000"/>
-                <w:sz w:val="16"/>
-                <w:szCs w:val="16"/>
-              </w:rPr>
-              <w:t>IdM</w:t>
-            </w:r>
-            <w:proofErr w:type="spellEnd"/>
-            <w:r>
-              <w:rPr>
-                <w:rFonts w:ascii="Tahoma" w:eastAsia="Tahoma" w:hAnsi="Tahoma" w:cs="Tahoma"/>
-                <w:color w:val="000000"/>
-                <w:sz w:val="16"/>
-                <w:szCs w:val="16"/>
-              </w:rPr>
-              <w:t xml:space="preserve">) in a load balanced, concurrent, </w:t>
-            </w:r>
-            <w:proofErr w:type="gramStart"/>
-            <w:r>
-              <w:rPr>
-                <w:rFonts w:ascii="Tahoma" w:eastAsia="Tahoma" w:hAnsi="Tahoma" w:cs="Tahoma"/>
-                <w:color w:val="000000"/>
-                <w:sz w:val="16"/>
-                <w:szCs w:val="16"/>
-              </w:rPr>
-              <w:t>stable</w:t>
-            </w:r>
-            <w:proofErr w:type="gramEnd"/>
-            <w:r>
-              <w:rPr>
-                <w:rFonts w:ascii="Tahoma" w:eastAsia="Tahoma" w:hAnsi="Tahoma" w:cs="Tahoma"/>
-                <w:color w:val="000000"/>
-                <w:sz w:val="16"/>
-                <w:szCs w:val="16"/>
-              </w:rPr>
-              <w:t>, secure (HTTPS) cluster.</w:t>
+              <w:t>Install, Setup, Support and Maintenance of WebLogic, then JBoss, Apache and F5 to use the SUN Identity Manager (IdM) in a load balanced, concurrent, stable, secure (HTTPS) cluster.</w:t>
             </w:r>
           </w:p>
           <w:p>
@@ -7524,67 +5827,7 @@
                 <w:sz w:val="16"/>
                 <w:szCs w:val="16"/>
               </w:rPr>
-              <w:t xml:space="preserve">Tuning of </w:t>
-            </w:r>
-            <w:proofErr w:type="spellStart"/>
-            <w:r>
-              <w:rPr>
-                <w:rFonts w:ascii="Tahoma" w:eastAsia="Tahoma" w:hAnsi="Tahoma" w:cs="Tahoma"/>
-                <w:color w:val="000000"/>
-                <w:sz w:val="16"/>
-                <w:szCs w:val="16"/>
-              </w:rPr>
-              <w:t>IdM</w:t>
-            </w:r>
-            <w:proofErr w:type="spellEnd"/>
-            <w:r>
-              <w:rPr>
-                <w:rFonts w:ascii="Tahoma" w:eastAsia="Tahoma" w:hAnsi="Tahoma" w:cs="Tahoma"/>
-                <w:color w:val="000000"/>
-                <w:sz w:val="16"/>
-                <w:szCs w:val="16"/>
-              </w:rPr>
-              <w:t xml:space="preserve">, Java VM and WebLogic (then </w:t>
-            </w:r>
-            <w:proofErr w:type="spellStart"/>
-            <w:r>
-              <w:rPr>
-                <w:rFonts w:ascii="Tahoma" w:eastAsia="Tahoma" w:hAnsi="Tahoma" w:cs="Tahoma"/>
-                <w:color w:val="000000"/>
-                <w:sz w:val="16"/>
-                <w:szCs w:val="16"/>
-              </w:rPr>
-              <w:t>JBoss</w:t>
-            </w:r>
-            <w:proofErr w:type="spellEnd"/>
-            <w:r>
-              <w:rPr>
-                <w:rFonts w:ascii="Tahoma" w:eastAsia="Tahoma" w:hAnsi="Tahoma" w:cs="Tahoma"/>
-                <w:color w:val="000000"/>
-                <w:sz w:val="16"/>
-                <w:szCs w:val="16"/>
-              </w:rPr>
-              <w:t xml:space="preserve">) to improve </w:t>
-            </w:r>
-            <w:proofErr w:type="spellStart"/>
-            <w:r>
-              <w:rPr>
-                <w:rFonts w:ascii="Tahoma" w:eastAsia="Tahoma" w:hAnsi="Tahoma" w:cs="Tahoma"/>
-                <w:color w:val="000000"/>
-                <w:sz w:val="16"/>
-                <w:szCs w:val="16"/>
-              </w:rPr>
-              <w:t>IdM</w:t>
-            </w:r>
-            <w:proofErr w:type="spellEnd"/>
-            <w:r>
-              <w:rPr>
-                <w:rFonts w:ascii="Tahoma" w:eastAsia="Tahoma" w:hAnsi="Tahoma" w:cs="Tahoma"/>
-                <w:color w:val="000000"/>
-                <w:sz w:val="16"/>
-                <w:szCs w:val="16"/>
-              </w:rPr>
-              <w:t xml:space="preserve"> performance.</w:t>
+              <w:t>Tuning of IdM, Java VM and WebLogic (then JBoss) to improve IdM performance.</w:t>
             </w:r>
           </w:p>
           <w:p>
@@ -7619,19 +5862,8 @@
                 <w:szCs w:val="16"/>
               </w:rPr>
               <w:lastRenderedPageBreak/>
-              <w:t xml:space="preserve">Security Testing using tools like HP </w:t>
-            </w:r>
-            <w:proofErr w:type="spellStart"/>
-            <w:r>
-              <w:rPr>
-                <w:rFonts w:ascii="Tahoma" w:eastAsia="Tahoma" w:hAnsi="Tahoma" w:cs="Tahoma"/>
-                <w:color w:val="000000"/>
-                <w:sz w:val="16"/>
-                <w:szCs w:val="16"/>
-              </w:rPr>
-              <w:t>LoadRunner</w:t>
-            </w:r>
-            <w:proofErr w:type="spellEnd"/>
+              <w:t>Security Testing using tools like HP LoadRunner</w:t>
+            </w:r>
           </w:p>
           <w:p>
             <w:pPr>
@@ -7680,27 +5912,7 @@
                 <w:sz w:val="16"/>
                 <w:szCs w:val="16"/>
               </w:rPr>
-              <w:t xml:space="preserve">SSO enable of SUN </w:t>
-            </w:r>
-            <w:proofErr w:type="spellStart"/>
-            <w:r>
-              <w:rPr>
-                <w:rFonts w:ascii="Tahoma" w:eastAsia="Tahoma" w:hAnsi="Tahoma" w:cs="Tahoma"/>
-                <w:color w:val="000000"/>
-                <w:sz w:val="16"/>
-                <w:szCs w:val="16"/>
-              </w:rPr>
-              <w:t>IdM</w:t>
-            </w:r>
-            <w:proofErr w:type="spellEnd"/>
-            <w:r>
-              <w:rPr>
-                <w:rFonts w:ascii="Tahoma" w:eastAsia="Tahoma" w:hAnsi="Tahoma" w:cs="Tahoma"/>
-                <w:color w:val="000000"/>
-                <w:sz w:val="16"/>
-                <w:szCs w:val="16"/>
-              </w:rPr>
-              <w:t>.</w:t>
+              <w:t>SSO enable of SUN IdM.</w:t>
             </w:r>
           </w:p>
           <w:p>
@@ -7948,21 +6160,8 @@
                 <w:sz w:val="16"/>
                 <w:szCs w:val="16"/>
               </w:rPr>
-              <w:t xml:space="preserve">GE </w:t>
-            </w:r>
-            <w:proofErr w:type="spellStart"/>
-            <w:r>
-              <w:rPr>
-                <w:rFonts w:ascii="Tahoma" w:eastAsia="Tahoma" w:hAnsi="Tahoma" w:cs="Tahoma"/>
-                <w:i w:val="0"/>
-                <w:iCs w:val="0"/>
-                <w:color w:val="000000"/>
-                <w:sz w:val="16"/>
-                <w:szCs w:val="16"/>
-              </w:rPr>
-              <w:t>Ddemesis</w:t>
-            </w:r>
-            <w:proofErr w:type="spellEnd"/>
+              <w:t>GE Ddemesis</w:t>
+            </w:r>
             <w:r>
               <w:rPr>
                 <w:rFonts w:ascii="Tahoma" w:eastAsia="Tahoma" w:hAnsi="Tahoma" w:cs="Tahoma"/>
@@ -8054,35 +6253,7 @@
                 <w:sz w:val="16"/>
                 <w:szCs w:val="16"/>
               </w:rPr>
-              <w:t xml:space="preserve">UNIX Administrator and Single Sign </w:t>
-            </w:r>
-            <w:proofErr w:type="gramStart"/>
-            <w:r>
-              <w:rPr>
-                <w:rFonts w:ascii="Tahoma" w:eastAsia="Tahoma" w:hAnsi="Tahoma" w:cs="Tahoma"/>
-                <w:b w:val="0"/>
-                <w:bCs w:val="0"/>
-                <w:i/>
-                <w:iCs/>
-                <w:color w:val="000000"/>
-                <w:sz w:val="16"/>
-                <w:szCs w:val="16"/>
-              </w:rPr>
-              <w:t>On</w:t>
-            </w:r>
-            <w:proofErr w:type="gramEnd"/>
-            <w:r>
-              <w:rPr>
-                <w:rFonts w:ascii="Tahoma" w:eastAsia="Tahoma" w:hAnsi="Tahoma" w:cs="Tahoma"/>
-                <w:b w:val="0"/>
-                <w:bCs w:val="0"/>
-                <w:i/>
-                <w:iCs/>
-                <w:color w:val="000000"/>
-                <w:sz w:val="16"/>
-                <w:szCs w:val="16"/>
-              </w:rPr>
-              <w:t xml:space="preserve"> (SSO) service support</w:t>
+              <w:t>UNIX Administrator and Single Sign On (SSO) service support</w:t>
             </w:r>
           </w:p>
           <w:p>
@@ -8192,27 +6363,7 @@
                 <w:sz w:val="16"/>
                 <w:szCs w:val="16"/>
               </w:rPr>
-              <w:t xml:space="preserve">Installation, support and maintenance of the CA </w:t>
-            </w:r>
-            <w:proofErr w:type="spellStart"/>
-            <w:r>
-              <w:rPr>
-                <w:rFonts w:ascii="Tahoma" w:eastAsia="Tahoma" w:hAnsi="Tahoma" w:cs="Tahoma"/>
-                <w:color w:val="000000"/>
-                <w:sz w:val="16"/>
-                <w:szCs w:val="16"/>
-              </w:rPr>
-              <w:t>Siteminder</w:t>
-            </w:r>
-            <w:proofErr w:type="spellEnd"/>
-            <w:r>
-              <w:rPr>
-                <w:rFonts w:ascii="Tahoma" w:eastAsia="Tahoma" w:hAnsi="Tahoma" w:cs="Tahoma"/>
-                <w:color w:val="000000"/>
-                <w:sz w:val="16"/>
-                <w:szCs w:val="16"/>
-              </w:rPr>
-              <w:t xml:space="preserve"> Agent on all the GE Corporate servers</w:t>
+              <w:t>Installation, support and maintenance of the CA Siteminder Agent on all the GE Corporate servers</w:t>
             </w:r>
           </w:p>
           <w:p>
@@ -8337,47 +6488,7 @@
                 <w:sz w:val="16"/>
                 <w:szCs w:val="16"/>
               </w:rPr>
-              <w:t xml:space="preserve">SSO and CA </w:t>
-            </w:r>
-            <w:proofErr w:type="spellStart"/>
-            <w:r>
-              <w:rPr>
-                <w:rFonts w:ascii="Tahoma" w:eastAsia="Tahoma" w:hAnsi="Tahoma" w:cs="Tahoma"/>
-                <w:color w:val="000000"/>
-                <w:sz w:val="16"/>
-                <w:szCs w:val="16"/>
-              </w:rPr>
-              <w:t>Siteminder</w:t>
-            </w:r>
-            <w:proofErr w:type="spellEnd"/>
-            <w:r>
-              <w:rPr>
-                <w:rFonts w:ascii="Tahoma" w:eastAsia="Tahoma" w:hAnsi="Tahoma" w:cs="Tahoma"/>
-                <w:color w:val="000000"/>
-                <w:sz w:val="16"/>
-                <w:szCs w:val="16"/>
-              </w:rPr>
-              <w:t xml:space="preserve"> consulting to other </w:t>
-            </w:r>
-            <w:proofErr w:type="spellStart"/>
-            <w:r>
-              <w:rPr>
-                <w:rFonts w:ascii="Tahoma" w:eastAsia="Tahoma" w:hAnsi="Tahoma" w:cs="Tahoma"/>
-                <w:color w:val="000000"/>
-                <w:sz w:val="16"/>
-                <w:szCs w:val="16"/>
-              </w:rPr>
-              <w:t>Softtek</w:t>
-            </w:r>
-            <w:proofErr w:type="spellEnd"/>
-            <w:r>
-              <w:rPr>
-                <w:rFonts w:ascii="Tahoma" w:eastAsia="Tahoma" w:hAnsi="Tahoma" w:cs="Tahoma"/>
-                <w:color w:val="000000"/>
-                <w:sz w:val="16"/>
-                <w:szCs w:val="16"/>
-              </w:rPr>
-              <w:t xml:space="preserve"> teams.</w:t>
+              <w:t>SSO and CA Siteminder consulting to other Softtek teams.</w:t>
             </w:r>
           </w:p>
           <w:p>
@@ -8434,51 +6545,7 @@
                 <w:szCs w:val="16"/>
                 <w:lang w:val="es-MX"/>
               </w:rPr>
-              <w:t xml:space="preserve">Aguascalientes </w:t>
-            </w:r>
-            <w:proofErr w:type="spellStart"/>
-            <w:r>
-              <w:rPr>
-                <w:rFonts w:ascii="Tahoma" w:eastAsia="Tahoma" w:hAnsi="Tahoma" w:cs="Tahoma"/>
-                <w:color w:val="000000"/>
-                <w:sz w:val="16"/>
-                <w:szCs w:val="16"/>
-                <w:lang w:val="es-MX"/>
-              </w:rPr>
-              <w:t>State</w:t>
-            </w:r>
-            <w:proofErr w:type="spellEnd"/>
-            <w:r>
-              <w:rPr>
-                <w:rFonts w:ascii="Tahoma" w:eastAsia="Tahoma" w:hAnsi="Tahoma" w:cs="Tahoma"/>
-                <w:color w:val="000000"/>
-                <w:sz w:val="16"/>
-                <w:szCs w:val="16"/>
-                <w:lang w:val="es-MX"/>
-              </w:rPr>
-              <w:t xml:space="preserve"> </w:t>
-            </w:r>
-            <w:proofErr w:type="spellStart"/>
-            <w:r>
-              <w:rPr>
-                <w:rFonts w:ascii="Tahoma" w:eastAsia="Tahoma" w:hAnsi="Tahoma" w:cs="Tahoma"/>
-                <w:color w:val="000000"/>
-                <w:sz w:val="16"/>
-                <w:szCs w:val="16"/>
-                <w:lang w:val="es-MX"/>
-              </w:rPr>
-              <w:t>University</w:t>
-            </w:r>
-            <w:proofErr w:type="spellEnd"/>
-            <w:r>
-              <w:rPr>
-                <w:rFonts w:ascii="Tahoma" w:eastAsia="Tahoma" w:hAnsi="Tahoma" w:cs="Tahoma"/>
-                <w:color w:val="000000"/>
-                <w:sz w:val="16"/>
-                <w:szCs w:val="16"/>
-                <w:lang w:val="es-MX"/>
-              </w:rPr>
-              <w:t xml:space="preserve"> (UAA)</w:t>
+              <w:t>Aguascalientes State University (UAA)</w:t>
             </w:r>
             <w:r>
               <w:rPr>
@@ -8492,37 +6559,7 @@
                 <w:szCs w:val="16"/>
                 <w:lang w:val="es-MX"/>
               </w:rPr>
-              <w:t xml:space="preserve">, Aguascalientes, </w:t>
-            </w:r>
-            <w:proofErr w:type="spellStart"/>
-            <w:r>
-              <w:rPr>
-                <w:rFonts w:ascii="Tahoma" w:eastAsia="Tahoma" w:hAnsi="Tahoma" w:cs="Tahoma"/>
-                <w:b w:val="0"/>
-                <w:bCs w:val="0"/>
-                <w:i/>
-                <w:iCs/>
-                <w:color w:val="000000"/>
-                <w:sz w:val="16"/>
-                <w:szCs w:val="16"/>
-                <w:lang w:val="es-MX"/>
-              </w:rPr>
-              <w:t>Mex</w:t>
-            </w:r>
-            <w:proofErr w:type="spellEnd"/>
-            <w:r>
-              <w:rPr>
-                <w:rFonts w:ascii="Tahoma" w:eastAsia="Tahoma" w:hAnsi="Tahoma" w:cs="Tahoma"/>
-                <w:b w:val="0"/>
-                <w:bCs w:val="0"/>
-                <w:i/>
-                <w:iCs/>
-                <w:color w:val="000000"/>
-                <w:sz w:val="16"/>
-                <w:szCs w:val="16"/>
-                <w:lang w:val="es-MX"/>
-              </w:rPr>
-              <w:t>.</w:t>
+              <w:t>, Aguascalientes, Mex.</w:t>
             </w:r>
           </w:p>
         </w:tc>
@@ -8716,25 +6753,14 @@
               <w:pStyle w:val="Heading3"/>
               <w:spacing w:before="0" w:after="0" w:line="220" w:lineRule="auto"/>
             </w:pPr>
-            <w:proofErr w:type="spellStart"/>
-            <w:r>
-              <w:rPr>
-                <w:rFonts w:ascii="Tahoma" w:eastAsia="Tahoma" w:hAnsi="Tahoma" w:cs="Tahoma"/>
-                <w:color w:val="000000"/>
-                <w:sz w:val="16"/>
-                <w:szCs w:val="16"/>
-              </w:rPr>
-              <w:t>Cuahutemoc</w:t>
-            </w:r>
-            <w:proofErr w:type="spellEnd"/>
-            <w:r>
-              <w:rPr>
-                <w:rFonts w:ascii="Tahoma" w:eastAsia="Tahoma" w:hAnsi="Tahoma" w:cs="Tahoma"/>
-                <w:color w:val="000000"/>
-                <w:sz w:val="16"/>
-                <w:szCs w:val="16"/>
-              </w:rPr>
-              <w:t xml:space="preserve"> University</w:t>
+            <w:r>
+              <w:rPr>
+                <w:rFonts w:ascii="Tahoma" w:eastAsia="Tahoma" w:hAnsi="Tahoma" w:cs="Tahoma"/>
+                <w:color w:val="000000"/>
+                <w:sz w:val="16"/>
+                <w:szCs w:val="16"/>
+              </w:rPr>
+              <w:t>Cuahutemoc University</w:t>
             </w:r>
             <w:r>
               <w:rPr>
@@ -9085,27 +7111,7 @@
                 <w:sz w:val="16"/>
                 <w:szCs w:val="16"/>
               </w:rPr>
-              <w:t xml:space="preserve">Business Line: College Education and </w:t>
-            </w:r>
-            <w:proofErr w:type="gramStart"/>
-            <w:r>
-              <w:rPr>
-                <w:rFonts w:ascii="Tahoma" w:eastAsia="Tahoma" w:hAnsi="Tahoma" w:cs="Tahoma"/>
-                <w:color w:val="000000"/>
-                <w:sz w:val="16"/>
-                <w:szCs w:val="16"/>
-              </w:rPr>
-              <w:t>IT</w:t>
-            </w:r>
-            <w:proofErr w:type="gramEnd"/>
-            <w:r>
-              <w:rPr>
-                <w:rFonts w:ascii="Tahoma" w:eastAsia="Tahoma" w:hAnsi="Tahoma" w:cs="Tahoma"/>
-                <w:color w:val="000000"/>
-                <w:sz w:val="16"/>
-                <w:szCs w:val="16"/>
-              </w:rPr>
-              <w:t xml:space="preserve"> Business.</w:t>
+              <w:t>Business Line: College Education and IT Business.</w:t>
             </w:r>
           </w:p>
           <w:p>
@@ -9175,27 +7181,7 @@
                 <w:sz w:val="16"/>
                 <w:szCs w:val="16"/>
               </w:rPr>
-              <w:t>Development of an email Web Portal in Java (</w:t>
-            </w:r>
-            <w:proofErr w:type="spellStart"/>
-            <w:r>
-              <w:rPr>
-                <w:rFonts w:ascii="Tahoma" w:eastAsia="Tahoma" w:hAnsi="Tahoma" w:cs="Tahoma"/>
-                <w:color w:val="000000"/>
-                <w:sz w:val="16"/>
-                <w:szCs w:val="16"/>
-              </w:rPr>
-              <w:t>Enhydra</w:t>
-            </w:r>
-            <w:proofErr w:type="spellEnd"/>
-            <w:r>
-              <w:rPr>
-                <w:rFonts w:ascii="Tahoma" w:eastAsia="Tahoma" w:hAnsi="Tahoma" w:cs="Tahoma"/>
-                <w:color w:val="000000"/>
-                <w:sz w:val="16"/>
-                <w:szCs w:val="16"/>
-              </w:rPr>
-              <w:t>).</w:t>
+              <w:t>Development of an email Web Portal in Java (Enhydra).</w:t>
             </w:r>
           </w:p>
           <w:p>
@@ -9557,9 +7543,8 @@
                 <w:sz w:val="16"/>
                 <w:szCs w:val="16"/>
               </w:rPr>
-              <w:t>Green Belt Certification</w:t>
-            </w:r>
-            <w:proofErr w:type="gramStart"/>
+              <w:t>Green Belt Certification,</w:t>
+            </w:r>
             <w:r>
               <w:rPr>
                 <w:rFonts w:ascii="Tahoma" w:eastAsia="Tahoma" w:hAnsi="Tahoma" w:cs="Tahoma"/>
@@ -9569,21 +7554,8 @@
                 <w:sz w:val="16"/>
                 <w:szCs w:val="16"/>
               </w:rPr>
-              <w:t>,</w:t>
-            </w:r>
-            <w:proofErr w:type="gramEnd"/>
-            <w:r>
-              <w:rPr>
-                <w:rFonts w:ascii="Tahoma" w:eastAsia="Tahoma" w:hAnsi="Tahoma" w:cs="Tahoma"/>
-                <w:i w:val="0"/>
-                <w:iCs w:val="0"/>
-                <w:color w:val="000000"/>
-                <w:sz w:val="16"/>
-                <w:szCs w:val="16"/>
-              </w:rPr>
               <w:br/>
             </w:r>
-            <w:proofErr w:type="spellStart"/>
             <w:r>
               <w:rPr>
                 <w:rFonts w:ascii="Tahoma" w:eastAsia="Tahoma" w:hAnsi="Tahoma" w:cs="Tahoma"/>
@@ -9593,19 +7565,7 @@
                 <w:sz w:val="16"/>
                 <w:szCs w:val="16"/>
               </w:rPr>
-              <w:t>Softtek</w:t>
-            </w:r>
-            <w:proofErr w:type="spellEnd"/>
-            <w:r>
-              <w:rPr>
-                <w:rFonts w:ascii="Tahoma" w:eastAsia="Tahoma" w:hAnsi="Tahoma" w:cs="Tahoma"/>
-                <w:b w:val="0"/>
-                <w:bCs w:val="0"/>
-                <w:color w:val="000000"/>
-                <w:sz w:val="16"/>
-                <w:szCs w:val="16"/>
-              </w:rPr>
-              <w:t>, Aguascalientes, Mex.</w:t>
+              <w:t>Softtek, Aguascalientes, Mex.</w:t>
             </w:r>
           </w:p>
         </w:tc>
@@ -10078,29 +8038,7 @@
                 <w:sz w:val="16"/>
                 <w:szCs w:val="16"/>
               </w:rPr>
-              <w:t xml:space="preserve">, </w:t>
-            </w:r>
-            <w:proofErr w:type="spellStart"/>
-            <w:r>
-              <w:rPr>
-                <w:rFonts w:ascii="Tahoma" w:eastAsia="Tahoma" w:hAnsi="Tahoma" w:cs="Tahoma"/>
-                <w:bCs/>
-                <w:color w:val="000000"/>
-                <w:sz w:val="16"/>
-                <w:szCs w:val="16"/>
-              </w:rPr>
-              <w:t>Softtek</w:t>
-            </w:r>
-            <w:proofErr w:type="spellEnd"/>
-            <w:r>
-              <w:rPr>
-                <w:rFonts w:ascii="Tahoma" w:eastAsia="Tahoma" w:hAnsi="Tahoma" w:cs="Tahoma"/>
-                <w:bCs/>
-                <w:color w:val="000000"/>
-                <w:sz w:val="16"/>
-                <w:szCs w:val="16"/>
-              </w:rPr>
-              <w:t xml:space="preserve"> University</w:t>
+              <w:t>, Softtek University</w:t>
             </w:r>
           </w:p>
           <w:p>
@@ -10137,29 +8075,7 @@
                 <w:sz w:val="16"/>
                 <w:szCs w:val="16"/>
               </w:rPr>
-              <w:t xml:space="preserve">, </w:t>
-            </w:r>
-            <w:proofErr w:type="spellStart"/>
-            <w:r>
-              <w:rPr>
-                <w:rFonts w:ascii="Tahoma" w:eastAsia="Tahoma" w:hAnsi="Tahoma" w:cs="Tahoma"/>
-                <w:bCs/>
-                <w:color w:val="000000"/>
-                <w:sz w:val="16"/>
-                <w:szCs w:val="16"/>
-              </w:rPr>
-              <w:t>Softtek</w:t>
-            </w:r>
-            <w:proofErr w:type="spellEnd"/>
-            <w:r>
-              <w:rPr>
-                <w:rFonts w:ascii="Tahoma" w:eastAsia="Tahoma" w:hAnsi="Tahoma" w:cs="Tahoma"/>
-                <w:bCs/>
-                <w:color w:val="000000"/>
-                <w:sz w:val="16"/>
-                <w:szCs w:val="16"/>
-              </w:rPr>
-              <w:t xml:space="preserve"> University</w:t>
+              <w:t>, Softtek University</w:t>
             </w:r>
           </w:p>
           <w:p>
@@ -10196,20 +8112,8 @@
                 <w:sz w:val="16"/>
                 <w:szCs w:val="16"/>
               </w:rPr>
-              <w:t xml:space="preserve">, </w:t>
-            </w:r>
-            <w:proofErr w:type="spellStart"/>
-            <w:r>
-              <w:rPr>
-                <w:rFonts w:ascii="Tahoma" w:eastAsia="Tahoma" w:hAnsi="Tahoma" w:cs="Tahoma"/>
-                <w:bCs/>
-                <w:color w:val="000000"/>
-                <w:sz w:val="16"/>
-                <w:szCs w:val="16"/>
-              </w:rPr>
-              <w:t>Verdasys</w:t>
-            </w:r>
-            <w:proofErr w:type="spellEnd"/>
+              <w:t>, Verdasys</w:t>
+            </w:r>
           </w:p>
           <w:p>
             <w:pPr>
@@ -10237,27 +8141,7 @@
                 <w:sz w:val="16"/>
                 <w:szCs w:val="16"/>
               </w:rPr>
-              <w:t xml:space="preserve">, </w:t>
-            </w:r>
-            <w:proofErr w:type="spellStart"/>
-            <w:r>
-              <w:rPr>
-                <w:rFonts w:ascii="Tahoma" w:eastAsia="Tahoma" w:hAnsi="Tahoma" w:cs="Tahoma"/>
-                <w:color w:val="000000"/>
-                <w:sz w:val="16"/>
-                <w:szCs w:val="16"/>
-              </w:rPr>
-              <w:t>Softtek</w:t>
-            </w:r>
-            <w:proofErr w:type="spellEnd"/>
-            <w:r>
-              <w:rPr>
-                <w:rFonts w:ascii="Tahoma" w:eastAsia="Tahoma" w:hAnsi="Tahoma" w:cs="Tahoma"/>
-                <w:color w:val="000000"/>
-                <w:sz w:val="16"/>
-                <w:szCs w:val="16"/>
-              </w:rPr>
-              <w:t xml:space="preserve"> University</w:t>
+              <w:t>, Softtek University</w:t>
             </w:r>
             <w:r>
               <w:rPr>
@@ -10300,27 +8184,7 @@
                 <w:sz w:val="16"/>
                 <w:szCs w:val="16"/>
               </w:rPr>
-              <w:t xml:space="preserve">, </w:t>
-            </w:r>
-            <w:proofErr w:type="spellStart"/>
-            <w:r>
-              <w:rPr>
-                <w:rFonts w:ascii="Tahoma" w:eastAsia="Tahoma" w:hAnsi="Tahoma" w:cs="Tahoma"/>
-                <w:color w:val="000000"/>
-                <w:sz w:val="16"/>
-                <w:szCs w:val="16"/>
-              </w:rPr>
-              <w:t>Softtek</w:t>
-            </w:r>
-            <w:proofErr w:type="spellEnd"/>
-            <w:r>
-              <w:rPr>
-                <w:rFonts w:ascii="Tahoma" w:eastAsia="Tahoma" w:hAnsi="Tahoma" w:cs="Tahoma"/>
-                <w:color w:val="000000"/>
-                <w:sz w:val="16"/>
-                <w:szCs w:val="16"/>
-              </w:rPr>
-              <w:t xml:space="preserve"> University</w:t>
+              <w:t>, Softtek University</w:t>
             </w:r>
           </w:p>
           <w:p>
@@ -10433,9 +8297,42 @@
                 <w:sz w:val="16"/>
                 <w:szCs w:val="16"/>
               </w:rPr>
-              <w:t xml:space="preserve">GE </w:t>
-            </w:r>
-            <w:proofErr w:type="spellStart"/>
+              <w:t>GE Ddemesis</w:t>
+            </w:r>
+          </w:p>
+          <w:p>
+            <w:pPr>
+              <w:spacing w:after="120"/>
+              <w:ind w:left="288" w:hanging="288"/>
+              <w:rPr>
+                <w:rFonts w:ascii="Tahoma" w:eastAsia="Tahoma" w:hAnsi="Tahoma" w:cs="Tahoma"/>
+                <w:b/>
+                <w:bCs/>
+                <w:color w:val="000000"/>
+                <w:sz w:val="16"/>
+                <w:szCs w:val="16"/>
+              </w:rPr>
+            </w:pPr>
+            <w:r>
+              <w:rPr>
+                <w:rFonts w:ascii="Tahoma" w:eastAsia="Tahoma" w:hAnsi="Tahoma" w:cs="Tahoma"/>
+                <w:b/>
+                <w:bCs/>
+                <w:color w:val="000000"/>
+                <w:sz w:val="16"/>
+                <w:szCs w:val="16"/>
+              </w:rPr>
+              <w:t>Six Sigma Workshop</w:t>
+            </w:r>
+            <w:r>
+              <w:rPr>
+                <w:rFonts w:ascii="Tahoma" w:eastAsia="Tahoma" w:hAnsi="Tahoma" w:cs="Tahoma"/>
+                <w:color w:val="000000"/>
+                <w:sz w:val="16"/>
+                <w:szCs w:val="16"/>
+              </w:rPr>
+              <w:t xml:space="preserve">, </w:t>
+            </w:r>
             <w:r>
               <w:rPr>
                 <w:rFonts w:ascii="Tahoma" w:eastAsia="Tahoma" w:hAnsi="Tahoma" w:cs="Tahoma"/>
@@ -10445,67 +8342,8 @@
                 <w:sz w:val="16"/>
                 <w:szCs w:val="16"/>
               </w:rPr>
-              <w:t>Ddemesis</w:t>
-            </w:r>
-            <w:proofErr w:type="spellEnd"/>
-          </w:p>
-          <w:p>
-            <w:pPr>
-              <w:spacing w:after="120"/>
-              <w:ind w:left="288" w:hanging="288"/>
-              <w:rPr>
-                <w:rFonts w:ascii="Tahoma" w:eastAsia="Tahoma" w:hAnsi="Tahoma" w:cs="Tahoma"/>
-                <w:b/>
-                <w:bCs/>
-                <w:color w:val="000000"/>
-                <w:sz w:val="16"/>
-                <w:szCs w:val="16"/>
-              </w:rPr>
-            </w:pPr>
-            <w:r>
-              <w:rPr>
-                <w:rFonts w:ascii="Tahoma" w:eastAsia="Tahoma" w:hAnsi="Tahoma" w:cs="Tahoma"/>
-                <w:b/>
-                <w:bCs/>
-                <w:color w:val="000000"/>
-                <w:sz w:val="16"/>
-                <w:szCs w:val="16"/>
-              </w:rPr>
-              <w:t>Six Sigma Workshop</w:t>
-            </w:r>
-            <w:r>
-              <w:rPr>
-                <w:rFonts w:ascii="Tahoma" w:eastAsia="Tahoma" w:hAnsi="Tahoma" w:cs="Tahoma"/>
-                <w:color w:val="000000"/>
-                <w:sz w:val="16"/>
-                <w:szCs w:val="16"/>
-              </w:rPr>
-              <w:t xml:space="preserve">, </w:t>
-            </w:r>
-            <w:r>
-              <w:rPr>
-                <w:rFonts w:ascii="Tahoma" w:eastAsia="Tahoma" w:hAnsi="Tahoma" w:cs="Tahoma"/>
-                <w:i/>
-                <w:iCs/>
-                <w:color w:val="000000"/>
-                <w:sz w:val="16"/>
-                <w:szCs w:val="16"/>
-              </w:rPr>
-              <w:t xml:space="preserve">GE </w:t>
-            </w:r>
-            <w:proofErr w:type="spellStart"/>
-            <w:r>
-              <w:rPr>
-                <w:rFonts w:ascii="Tahoma" w:eastAsia="Tahoma" w:hAnsi="Tahoma" w:cs="Tahoma"/>
-                <w:i/>
-                <w:iCs/>
-                <w:color w:val="000000"/>
-                <w:sz w:val="16"/>
-                <w:szCs w:val="16"/>
-              </w:rPr>
-              <w:t>Ddemesis</w:t>
-            </w:r>
-            <w:proofErr w:type="spellEnd"/>
+              <w:t>GE Ddemesis</w:t>
+            </w:r>
           </w:p>
           <w:p>
             <w:pPr>
@@ -12662,7 +10500,7 @@
 </file>
 
 <file path=customXml/itemProps1.xml><?xml version="1.0" encoding="utf-8"?>
-<ds:datastoreItem xmlns:ds="http://schemas.openxmlformats.org/officeDocument/2006/customXml" ds:itemID="{63298B0E-818C-431B-B74C-C9D581B8F4A0}">
+<ds:datastoreItem xmlns:ds="http://schemas.openxmlformats.org/officeDocument/2006/customXml" ds:itemID="{3D82F1D0-A825-4E39-9DC5-43C1918E053D}">
   <ds:schemaRefs>
     <ds:schemaRef ds:uri="http://schemas.openxmlformats.org/officeDocument/2006/bibliography"/>
   </ds:schemaRefs>

</xml_diff>